<commit_message>
Improved and clarified the instructions.
</commit_message>
<xml_diff>
--- a/Labs/Lab01/CS133JS_Lab01_Instructions-GroupA.docx
+++ b/Labs/Lab01/CS133JS_Lab01_Instructions-GroupA.docx
@@ -1,6 +1,6 @@
 
 <file path=word/document.xml><?xml version="1.0" encoding="utf-8"?>
-<w:document xmlns:wpc="http://schemas.microsoft.com/office/word/2010/wordprocessingCanvas" xmlns:cx="http://schemas.microsoft.com/office/drawing/2014/chartex" xmlns:cx1="http://schemas.microsoft.com/office/drawing/2015/9/8/chartex" xmlns:cx2="http://schemas.microsoft.com/office/drawing/2015/10/21/chartex" xmlns:cx3="http://schemas.microsoft.com/office/drawing/2016/5/9/chartex" xmlns:cx4="http://schemas.microsoft.com/office/drawing/2016/5/10/chartex" xmlns:cx5="http://schemas.microsoft.com/office/drawing/2016/5/11/chartex" xmlns:cx6="http://schemas.microsoft.com/office/drawing/2016/5/12/chartex" xmlns:cx7="http://schemas.microsoft.com/office/drawing/2016/5/13/chartex" xmlns:cx8="http://schemas.microsoft.com/office/drawing/2016/5/14/chartex" xmlns:mc="http://schemas.openxmlformats.org/markup-compatibility/2006" xmlns:aink="http://schemas.microsoft.com/office/drawing/2016/ink" xmlns:am3d="http://schemas.microsoft.com/office/drawing/2017/model3d" xmlns:o="urn:schemas-microsoft-com:office:office" xmlns:r="http://schemas.openxmlformats.org/officeDocument/2006/relationships" xmlns:m="http://schemas.openxmlformats.org/officeDocument/2006/math" xmlns:v="urn:schemas-microsoft-com:vml" xmlns:wp14="http://schemas.microsoft.com/office/word/2010/wordprocessingDrawing" xmlns:wp="http://schemas.openxmlformats.org/drawingml/2006/wordprocessingDrawing" xmlns:w10="urn:schemas-microsoft-com:office:word" xmlns:w="http://schemas.openxmlformats.org/wordprocessingml/2006/main" xmlns:w14="http://schemas.microsoft.com/office/word/2010/wordml" xmlns:w15="http://schemas.microsoft.com/office/word/2012/wordml" xmlns:w16cid="http://schemas.microsoft.com/office/word/2016/wordml/cid" xmlns:w16se="http://schemas.microsoft.com/office/word/2015/wordml/symex" xmlns:wpg="http://schemas.microsoft.com/office/word/2010/wordprocessingGroup" xmlns:wpi="http://schemas.microsoft.com/office/word/2010/wordprocessingInk" xmlns:wne="http://schemas.microsoft.com/office/word/2006/wordml" xmlns:wps="http://schemas.microsoft.com/office/word/2010/wordprocessingShape" mc:Ignorable="w14 w15 w16se w16cid wp14">
+<w:document xmlns:wpc="http://schemas.microsoft.com/office/word/2010/wordprocessingCanvas" xmlns:cx="http://schemas.microsoft.com/office/drawing/2014/chartex" xmlns:cx1="http://schemas.microsoft.com/office/drawing/2015/9/8/chartex" xmlns:cx2="http://schemas.microsoft.com/office/drawing/2015/10/21/chartex" xmlns:cx3="http://schemas.microsoft.com/office/drawing/2016/5/9/chartex" xmlns:cx4="http://schemas.microsoft.com/office/drawing/2016/5/10/chartex" xmlns:cx5="http://schemas.microsoft.com/office/drawing/2016/5/11/chartex" xmlns:cx6="http://schemas.microsoft.com/office/drawing/2016/5/12/chartex" xmlns:cx7="http://schemas.microsoft.com/office/drawing/2016/5/13/chartex" xmlns:cx8="http://schemas.microsoft.com/office/drawing/2016/5/14/chartex" xmlns:mc="http://schemas.openxmlformats.org/markup-compatibility/2006" xmlns:aink="http://schemas.microsoft.com/office/drawing/2016/ink" xmlns:am3d="http://schemas.microsoft.com/office/drawing/2017/model3d" xmlns:o="urn:schemas-microsoft-com:office:office" xmlns:r="http://schemas.openxmlformats.org/officeDocument/2006/relationships" xmlns:m="http://schemas.openxmlformats.org/officeDocument/2006/math" xmlns:v="urn:schemas-microsoft-com:vml" xmlns:wp14="http://schemas.microsoft.com/office/word/2010/wordprocessingDrawing" xmlns:wp="http://schemas.openxmlformats.org/drawingml/2006/wordprocessingDrawing" xmlns:w10="urn:schemas-microsoft-com:office:word" xmlns:w="http://schemas.openxmlformats.org/wordprocessingml/2006/main" xmlns:w14="http://schemas.microsoft.com/office/word/2010/wordml" xmlns:w15="http://schemas.microsoft.com/office/word/2012/wordml" xmlns:w16cex="http://schemas.microsoft.com/office/word/2018/wordml/cex" xmlns:w16cid="http://schemas.microsoft.com/office/word/2016/wordml/cid" xmlns:w16="http://schemas.microsoft.com/office/word/2018/wordml" xmlns:w16sdtdh="http://schemas.microsoft.com/office/word/2020/wordml/sdtdatahash" xmlns:w16se="http://schemas.microsoft.com/office/word/2015/wordml/symex" xmlns:wpg="http://schemas.microsoft.com/office/word/2010/wordprocessingGroup" xmlns:wpi="http://schemas.microsoft.com/office/word/2010/wordprocessingInk" xmlns:wne="http://schemas.microsoft.com/office/word/2006/wordml" xmlns:wps="http://schemas.microsoft.com/office/word/2010/wordprocessingShape" mc:Ignorable="w14 w15 w16se w16cid w16 w16cex w16sdtdh wp14">
   <w:body>
     <w:p>
       <w:pPr>
@@ -13,6 +13,8 @@
           <w:u w:val="single"/>
         </w:rPr>
       </w:pPr>
+      <w:bookmarkStart w:id="0" w:name="_Hlk100050404"/>
+      <w:bookmarkEnd w:id="0"/>
       <w:r>
         <w:rPr>
           <w:rFonts w:asciiTheme="majorHAnsi" w:eastAsia="Times New Roman" w:hAnsiTheme="majorHAnsi" w:cs="Arial"/>
@@ -222,7 +224,6 @@
         </w:rPr>
         <w:t xml:space="preserve">The </w:t>
       </w:r>
-      <w:proofErr w:type="gramStart"/>
       <w:r>
         <w:rPr>
           <w:rFonts w:cs="Helvetica Neue"/>
@@ -233,7 +234,6 @@
         </w:rPr>
         <w:t>document.write</w:t>
       </w:r>
-      <w:proofErr w:type="gramEnd"/>
       <w:r>
         <w:rPr>
           <w:rFonts w:cs="Helvetica Neue"/>
@@ -678,6 +678,7 @@
         </w:rPr>
         <w:t xml:space="preserve"> look </w:t>
       </w:r>
+      <w:proofErr w:type="gramStart"/>
       <w:r>
         <w:rPr>
           <w:sz w:val="22"/>
@@ -685,6 +686,7 @@
         </w:rPr>
         <w:t>similar to</w:t>
       </w:r>
+      <w:proofErr w:type="gramEnd"/>
       <w:r>
         <w:rPr>
           <w:sz w:val="22"/>
@@ -723,6 +725,8 @@
     </w:p>
     <w:p>
       <w:pPr>
+        <w:pStyle w:val="ListParagraph"/>
+        <w:ind w:left="0"/>
         <w:rPr>
           <w:szCs w:val="28"/>
         </w:rPr>
@@ -733,10 +737,10 @@
           <w:szCs w:val="28"/>
         </w:rPr>
         <w:drawing>
-          <wp:inline distT="0" distB="0" distL="0" distR="0" wp14:anchorId="6CB1B8DD" wp14:editId="623BC538">
+          <wp:inline distT="0" distB="0" distL="0" distR="0" wp14:anchorId="5A596E05" wp14:editId="33DE99F6">
             <wp:extent cx="1743812" cy="3082263"/>
-            <wp:effectExtent l="25400" t="25400" r="34290" b="17145"/>
-            <wp:docPr id="1" name="Picture 1"/>
+            <wp:effectExtent l="19050" t="19050" r="27940" b="23495"/>
+            <wp:docPr id="1" name="Picture 1" descr="A picture of Anders Hejlsberg."/>
             <wp:cNvGraphicFramePr>
               <a:graphicFrameLocks xmlns:a="http://schemas.openxmlformats.org/drawingml/2006/main" noChangeAspect="1"/>
             </wp:cNvGraphicFramePr>
@@ -744,7 +748,7 @@
               <a:graphicData uri="http://schemas.openxmlformats.org/drawingml/2006/picture">
                 <pic:pic xmlns:pic="http://schemas.openxmlformats.org/drawingml/2006/picture">
                   <pic:nvPicPr>
-                    <pic:cNvPr id="1" name=""/>
+                    <pic:cNvPr id="1" name="Picture 1" descr="A picture of Anders Hejlsberg."/>
                     <pic:cNvPicPr/>
                   </pic:nvPicPr>
                   <pic:blipFill>
@@ -756,7 +760,7 @@
                   <pic:spPr>
                     <a:xfrm>
                       <a:off x="0" y="0"/>
-                      <a:ext cx="1777451" cy="3141722"/>
+                      <a:ext cx="1743812" cy="3082263"/>
                     </a:xfrm>
                     <a:prstGeom prst="rect">
                       <a:avLst/>
@@ -776,13 +780,6 @@
     </w:p>
     <w:p>
       <w:pPr>
-        <w:rPr>
-          <w:szCs w:val="28"/>
-        </w:rPr>
-      </w:pPr>
-    </w:p>
-    <w:p>
-      <w:pPr>
         <w:pStyle w:val="ListParagraph"/>
         <w:ind w:left="0"/>
         <w:rPr>
@@ -813,7 +810,6 @@
         </w:rPr>
         <w:t xml:space="preserve">Everything you see on the page should be generated by </w:t>
       </w:r>
-      <w:proofErr w:type="gramStart"/>
       <w:r>
         <w:rPr>
           <w:i/>
@@ -821,7 +817,6 @@
         </w:rPr>
         <w:t>document.write</w:t>
       </w:r>
-      <w:proofErr w:type="gramEnd"/>
       <w:r>
         <w:rPr>
           <w:szCs w:val="28"/>
@@ -967,34 +962,14 @@
         </w:rPr>
         <w:t xml:space="preserve">for the </w:t>
       </w:r>
-      <w:proofErr w:type="spellStart"/>
       <w:r>
         <w:rPr>
           <w:i/>
           <w:iCs/>
           <w:szCs w:val="28"/>
         </w:rPr>
-        <w:t>img</w:t>
-      </w:r>
-      <w:proofErr w:type="spellEnd"/>
-      <w:r>
-        <w:rPr>
-          <w:i/>
-          <w:iCs/>
-          <w:szCs w:val="28"/>
-        </w:rPr>
-        <w:t xml:space="preserve"> </w:t>
-      </w:r>
-      <w:proofErr w:type="spellStart"/>
-      <w:r>
-        <w:rPr>
-          <w:i/>
-          <w:iCs/>
-          <w:szCs w:val="28"/>
-        </w:rPr>
-        <w:t>src</w:t>
-      </w:r>
-      <w:proofErr w:type="spellEnd"/>
+        <w:t>img src</w:t>
+      </w:r>
       <w:r>
         <w:rPr>
           <w:szCs w:val="28"/>
@@ -1052,19 +1027,54 @@
     </w:p>
     <w:p>
       <w:pPr>
+        <w:pStyle w:val="ListParagraph"/>
+        <w:numPr>
+          <w:ilvl w:val="0"/>
+          <w:numId w:val="9"/>
+        </w:numPr>
+        <w:rPr>
+          <w:szCs w:val="28"/>
+        </w:rPr>
+      </w:pPr>
+      <w:bookmarkStart w:id="1" w:name="_Hlk100049792"/>
+      <w:r>
+        <w:rPr>
+          <w:szCs w:val="28"/>
+        </w:rPr>
+        <w:t>Put your name and the date in comments in the head element of the page.</w:t>
+      </w:r>
+    </w:p>
+    <w:bookmarkEnd w:id="1"/>
+    <w:p>
+      <w:pPr>
+        <w:rPr>
+          <w:szCs w:val="28"/>
+        </w:rPr>
+      </w:pPr>
+    </w:p>
+    <w:p>
+      <w:pPr>
         <w:rPr>
           <w:rFonts w:ascii="Arial" w:hAnsi="Arial" w:cs="Arial"/>
           <w:b/>
           <w:szCs w:val="28"/>
         </w:rPr>
       </w:pPr>
-      <w:r>
+    </w:p>
+    <w:p>
+      <w:pPr>
         <w:rPr>
           <w:rFonts w:ascii="Arial" w:hAnsi="Arial" w:cs="Arial"/>
           <w:b/>
           <w:szCs w:val="28"/>
         </w:rPr>
-        <w:lastRenderedPageBreak/>
+      </w:pPr>
+      <w:r>
+        <w:rPr>
+          <w:rFonts w:ascii="Arial" w:hAnsi="Arial" w:cs="Arial"/>
+          <w:b/>
+          <w:szCs w:val="28"/>
+        </w:rPr>
         <w:t>Tips</w:t>
       </w:r>
     </w:p>
@@ -1087,7 +1097,6 @@
         </w:rPr>
         <w:t xml:space="preserve">Write the plain HTML code for your web page before putting parts of it into </w:t>
       </w:r>
-      <w:proofErr w:type="gramStart"/>
       <w:r>
         <w:rPr>
           <w:rFonts w:ascii="Courier" w:hAnsi="Courier" w:cs="Arial"/>
@@ -1095,7 +1104,6 @@
         </w:rPr>
         <w:t>document.write</w:t>
       </w:r>
-      <w:proofErr w:type="gramEnd"/>
       <w:r>
         <w:rPr>
           <w:rFonts w:cs="Arial"/>
@@ -1153,14 +1161,14 @@
           <w:szCs w:val="28"/>
         </w:rPr>
       </w:pPr>
+      <w:bookmarkStart w:id="2" w:name="_Hlk100049812"/>
       <w:r>
         <w:rPr>
           <w:rFonts w:cs="Arial"/>
           <w:szCs w:val="28"/>
         </w:rPr>
-        <w:t xml:space="preserve">Test the strings you are passing </w:t>
-      </w:r>
-      <w:proofErr w:type="gramStart"/>
+        <w:t xml:space="preserve">Test the strings you are passing to </w:t>
+      </w:r>
       <w:r>
         <w:rPr>
           <w:rFonts w:ascii="Courier" w:hAnsi="Courier" w:cs="Arial"/>
@@ -1168,15 +1176,15 @@
         </w:rPr>
         <w:t>document.write</w:t>
       </w:r>
-      <w:proofErr w:type="gramEnd"/>
       <w:r>
         <w:rPr>
           <w:rFonts w:cs="Arial"/>
           <w:szCs w:val="28"/>
         </w:rPr>
-        <w:t xml:space="preserve"> by passing them to console.log so you can see if all the pieces of the string got put together correctly.</w:t>
-      </w:r>
-    </w:p>
+        <w:t xml:space="preserve"> in the console by passing them to console.log so you can see if all the pieces of the string got put together correctly.</w:t>
+      </w:r>
+    </w:p>
+    <w:bookmarkEnd w:id="2"/>
     <w:p>
       <w:pPr>
         <w:pStyle w:val="ListParagraph"/>
@@ -1236,8 +1244,6 @@
           <w:u w:val="single"/>
         </w:rPr>
       </w:pPr>
-      <w:bookmarkStart w:id="0" w:name="_GoBack"/>
-      <w:bookmarkEnd w:id="0"/>
     </w:p>
     <w:p>
       <w:pPr>
@@ -1775,7 +1781,7 @@
     <w:sectPr>
       <w:type w:val="continuous"/>
       <w:pgSz w:w="12240" w:h="15840"/>
-      <w:pgMar w:top="1152" w:right="1526" w:bottom="1152" w:left="1800" w:header="720" w:footer="720" w:gutter="0"/>
+      <w:pgMar w:top="1008" w:right="1526" w:bottom="1296" w:left="1800" w:header="720" w:footer="720" w:gutter="0"/>
       <w:cols w:space="720"/>
     </w:sectPr>
   </w:body>
@@ -1783,7 +1789,7 @@
 </file>
 
 <file path=word/endnotes.xml><?xml version="1.0" encoding="utf-8"?>
-<w:endnotes xmlns:wpc="http://schemas.microsoft.com/office/word/2010/wordprocessingCanvas" xmlns:cx="http://schemas.microsoft.com/office/drawing/2014/chartex" xmlns:cx1="http://schemas.microsoft.com/office/drawing/2015/9/8/chartex" xmlns:cx2="http://schemas.microsoft.com/office/drawing/2015/10/21/chartex" xmlns:cx3="http://schemas.microsoft.com/office/drawing/2016/5/9/chartex" xmlns:cx4="http://schemas.microsoft.com/office/drawing/2016/5/10/chartex" xmlns:cx5="http://schemas.microsoft.com/office/drawing/2016/5/11/chartex" xmlns:cx6="http://schemas.microsoft.com/office/drawing/2016/5/12/chartex" xmlns:cx7="http://schemas.microsoft.com/office/drawing/2016/5/13/chartex" xmlns:cx8="http://schemas.microsoft.com/office/drawing/2016/5/14/chartex" xmlns:mc="http://schemas.openxmlformats.org/markup-compatibility/2006" xmlns:aink="http://schemas.microsoft.com/office/drawing/2016/ink" xmlns:am3d="http://schemas.microsoft.com/office/drawing/2017/model3d" xmlns:o="urn:schemas-microsoft-com:office:office" xmlns:r="http://schemas.openxmlformats.org/officeDocument/2006/relationships" xmlns:m="http://schemas.openxmlformats.org/officeDocument/2006/math" xmlns:v="urn:schemas-microsoft-com:vml" xmlns:wp14="http://schemas.microsoft.com/office/word/2010/wordprocessingDrawing" xmlns:wp="http://schemas.openxmlformats.org/drawingml/2006/wordprocessingDrawing" xmlns:w10="urn:schemas-microsoft-com:office:word" xmlns:w="http://schemas.openxmlformats.org/wordprocessingml/2006/main" xmlns:w14="http://schemas.microsoft.com/office/word/2010/wordml" xmlns:w15="http://schemas.microsoft.com/office/word/2012/wordml" xmlns:w16cid="http://schemas.microsoft.com/office/word/2016/wordml/cid" xmlns:w16se="http://schemas.microsoft.com/office/word/2015/wordml/symex" xmlns:wpg="http://schemas.microsoft.com/office/word/2010/wordprocessingGroup" xmlns:wpi="http://schemas.microsoft.com/office/word/2010/wordprocessingInk" xmlns:wne="http://schemas.microsoft.com/office/word/2006/wordml" xmlns:wps="http://schemas.microsoft.com/office/word/2010/wordprocessingShape" mc:Ignorable="w14 w15 w16se w16cid wp14">
+<w:endnotes xmlns:wpc="http://schemas.microsoft.com/office/word/2010/wordprocessingCanvas" xmlns:cx="http://schemas.microsoft.com/office/drawing/2014/chartex" xmlns:cx1="http://schemas.microsoft.com/office/drawing/2015/9/8/chartex" xmlns:cx2="http://schemas.microsoft.com/office/drawing/2015/10/21/chartex" xmlns:cx3="http://schemas.microsoft.com/office/drawing/2016/5/9/chartex" xmlns:cx4="http://schemas.microsoft.com/office/drawing/2016/5/10/chartex" xmlns:cx5="http://schemas.microsoft.com/office/drawing/2016/5/11/chartex" xmlns:cx6="http://schemas.microsoft.com/office/drawing/2016/5/12/chartex" xmlns:cx7="http://schemas.microsoft.com/office/drawing/2016/5/13/chartex" xmlns:cx8="http://schemas.microsoft.com/office/drawing/2016/5/14/chartex" xmlns:mc="http://schemas.openxmlformats.org/markup-compatibility/2006" xmlns:aink="http://schemas.microsoft.com/office/drawing/2016/ink" xmlns:am3d="http://schemas.microsoft.com/office/drawing/2017/model3d" xmlns:o="urn:schemas-microsoft-com:office:office" xmlns:r="http://schemas.openxmlformats.org/officeDocument/2006/relationships" xmlns:m="http://schemas.openxmlformats.org/officeDocument/2006/math" xmlns:v="urn:schemas-microsoft-com:vml" xmlns:wp14="http://schemas.microsoft.com/office/word/2010/wordprocessingDrawing" xmlns:wp="http://schemas.openxmlformats.org/drawingml/2006/wordprocessingDrawing" xmlns:w10="urn:schemas-microsoft-com:office:word" xmlns:w="http://schemas.openxmlformats.org/wordprocessingml/2006/main" xmlns:w14="http://schemas.microsoft.com/office/word/2010/wordml" xmlns:w15="http://schemas.microsoft.com/office/word/2012/wordml" xmlns:w16cex="http://schemas.microsoft.com/office/word/2018/wordml/cex" xmlns:w16cid="http://schemas.microsoft.com/office/word/2016/wordml/cid" xmlns:w16="http://schemas.microsoft.com/office/word/2018/wordml" xmlns:w16sdtdh="http://schemas.microsoft.com/office/word/2020/wordml/sdtdatahash" xmlns:w16se="http://schemas.microsoft.com/office/word/2015/wordml/symex" xmlns:wpg="http://schemas.microsoft.com/office/word/2010/wordprocessingGroup" xmlns:wpi="http://schemas.microsoft.com/office/word/2010/wordprocessingInk" xmlns:wne="http://schemas.microsoft.com/office/word/2006/wordml" xmlns:wps="http://schemas.microsoft.com/office/word/2010/wordprocessingShape" mc:Ignorable="w14 w15 w16se w16cid w16 w16cex w16sdtdh wp14">
   <w:endnote w:type="separator" w:id="-1">
     <w:p>
       <w:r>
@@ -1802,7 +1808,7 @@
 </file>
 
 <file path=word/footer1.xml><?xml version="1.0" encoding="utf-8"?>
-<w:ftr xmlns:wpc="http://schemas.microsoft.com/office/word/2010/wordprocessingCanvas" xmlns:cx="http://schemas.microsoft.com/office/drawing/2014/chartex" xmlns:cx1="http://schemas.microsoft.com/office/drawing/2015/9/8/chartex" xmlns:cx2="http://schemas.microsoft.com/office/drawing/2015/10/21/chartex" xmlns:cx3="http://schemas.microsoft.com/office/drawing/2016/5/9/chartex" xmlns:cx4="http://schemas.microsoft.com/office/drawing/2016/5/10/chartex" xmlns:cx5="http://schemas.microsoft.com/office/drawing/2016/5/11/chartex" xmlns:cx6="http://schemas.microsoft.com/office/drawing/2016/5/12/chartex" xmlns:cx7="http://schemas.microsoft.com/office/drawing/2016/5/13/chartex" xmlns:cx8="http://schemas.microsoft.com/office/drawing/2016/5/14/chartex" xmlns:mc="http://schemas.openxmlformats.org/markup-compatibility/2006" xmlns:aink="http://schemas.microsoft.com/office/drawing/2016/ink" xmlns:am3d="http://schemas.microsoft.com/office/drawing/2017/model3d" xmlns:o="urn:schemas-microsoft-com:office:office" xmlns:r="http://schemas.openxmlformats.org/officeDocument/2006/relationships" xmlns:m="http://schemas.openxmlformats.org/officeDocument/2006/math" xmlns:v="urn:schemas-microsoft-com:vml" xmlns:wp14="http://schemas.microsoft.com/office/word/2010/wordprocessingDrawing" xmlns:wp="http://schemas.openxmlformats.org/drawingml/2006/wordprocessingDrawing" xmlns:w10="urn:schemas-microsoft-com:office:word" xmlns:w="http://schemas.openxmlformats.org/wordprocessingml/2006/main" xmlns:w14="http://schemas.microsoft.com/office/word/2010/wordml" xmlns:w15="http://schemas.microsoft.com/office/word/2012/wordml" xmlns:w16cid="http://schemas.microsoft.com/office/word/2016/wordml/cid" xmlns:w16se="http://schemas.microsoft.com/office/word/2015/wordml/symex" xmlns:wpg="http://schemas.microsoft.com/office/word/2010/wordprocessingGroup" xmlns:wpi="http://schemas.microsoft.com/office/word/2010/wordprocessingInk" xmlns:wne="http://schemas.microsoft.com/office/word/2006/wordml" xmlns:wps="http://schemas.microsoft.com/office/word/2010/wordprocessingShape" mc:Ignorable="w14 w15 w16se w16cid wp14">
+<w:ftr xmlns:wpc="http://schemas.microsoft.com/office/word/2010/wordprocessingCanvas" xmlns:cx="http://schemas.microsoft.com/office/drawing/2014/chartex" xmlns:cx1="http://schemas.microsoft.com/office/drawing/2015/9/8/chartex" xmlns:cx2="http://schemas.microsoft.com/office/drawing/2015/10/21/chartex" xmlns:cx3="http://schemas.microsoft.com/office/drawing/2016/5/9/chartex" xmlns:cx4="http://schemas.microsoft.com/office/drawing/2016/5/10/chartex" xmlns:cx5="http://schemas.microsoft.com/office/drawing/2016/5/11/chartex" xmlns:cx6="http://schemas.microsoft.com/office/drawing/2016/5/12/chartex" xmlns:cx7="http://schemas.microsoft.com/office/drawing/2016/5/13/chartex" xmlns:cx8="http://schemas.microsoft.com/office/drawing/2016/5/14/chartex" xmlns:mc="http://schemas.openxmlformats.org/markup-compatibility/2006" xmlns:aink="http://schemas.microsoft.com/office/drawing/2016/ink" xmlns:am3d="http://schemas.microsoft.com/office/drawing/2017/model3d" xmlns:o="urn:schemas-microsoft-com:office:office" xmlns:r="http://schemas.openxmlformats.org/officeDocument/2006/relationships" xmlns:m="http://schemas.openxmlformats.org/officeDocument/2006/math" xmlns:v="urn:schemas-microsoft-com:vml" xmlns:wp14="http://schemas.microsoft.com/office/word/2010/wordprocessingDrawing" xmlns:wp="http://schemas.openxmlformats.org/drawingml/2006/wordprocessingDrawing" xmlns:w10="urn:schemas-microsoft-com:office:word" xmlns:w="http://schemas.openxmlformats.org/wordprocessingml/2006/main" xmlns:w14="http://schemas.microsoft.com/office/word/2010/wordml" xmlns:w15="http://schemas.microsoft.com/office/word/2012/wordml" xmlns:w16cex="http://schemas.microsoft.com/office/word/2018/wordml/cex" xmlns:w16cid="http://schemas.microsoft.com/office/word/2016/wordml/cid" xmlns:w16="http://schemas.microsoft.com/office/word/2018/wordml" xmlns:w16sdtdh="http://schemas.microsoft.com/office/word/2020/wordml/sdtdatahash" xmlns:w16se="http://schemas.microsoft.com/office/word/2015/wordml/symex" xmlns:wpg="http://schemas.microsoft.com/office/word/2010/wordprocessingGroup" xmlns:wpi="http://schemas.microsoft.com/office/word/2010/wordprocessingInk" xmlns:wne="http://schemas.microsoft.com/office/word/2006/wordml" xmlns:wps="http://schemas.microsoft.com/office/word/2010/wordprocessingShape" mc:Ignorable="w14 w15 w16se w16cid w16 w16cex w16sdtdh wp14">
   <w:p>
     <w:pPr>
       <w:pStyle w:val="Footer"/>
@@ -1821,7 +1827,7 @@
 </file>
 
 <file path=word/footnotes.xml><?xml version="1.0" encoding="utf-8"?>
-<w:footnotes xmlns:wpc="http://schemas.microsoft.com/office/word/2010/wordprocessingCanvas" xmlns:cx="http://schemas.microsoft.com/office/drawing/2014/chartex" xmlns:cx1="http://schemas.microsoft.com/office/drawing/2015/9/8/chartex" xmlns:cx2="http://schemas.microsoft.com/office/drawing/2015/10/21/chartex" xmlns:cx3="http://schemas.microsoft.com/office/drawing/2016/5/9/chartex" xmlns:cx4="http://schemas.microsoft.com/office/drawing/2016/5/10/chartex" xmlns:cx5="http://schemas.microsoft.com/office/drawing/2016/5/11/chartex" xmlns:cx6="http://schemas.microsoft.com/office/drawing/2016/5/12/chartex" xmlns:cx7="http://schemas.microsoft.com/office/drawing/2016/5/13/chartex" xmlns:cx8="http://schemas.microsoft.com/office/drawing/2016/5/14/chartex" xmlns:mc="http://schemas.openxmlformats.org/markup-compatibility/2006" xmlns:aink="http://schemas.microsoft.com/office/drawing/2016/ink" xmlns:am3d="http://schemas.microsoft.com/office/drawing/2017/model3d" xmlns:o="urn:schemas-microsoft-com:office:office" xmlns:r="http://schemas.openxmlformats.org/officeDocument/2006/relationships" xmlns:m="http://schemas.openxmlformats.org/officeDocument/2006/math" xmlns:v="urn:schemas-microsoft-com:vml" xmlns:wp14="http://schemas.microsoft.com/office/word/2010/wordprocessingDrawing" xmlns:wp="http://schemas.openxmlformats.org/drawingml/2006/wordprocessingDrawing" xmlns:w10="urn:schemas-microsoft-com:office:word" xmlns:w="http://schemas.openxmlformats.org/wordprocessingml/2006/main" xmlns:w14="http://schemas.microsoft.com/office/word/2010/wordml" xmlns:w15="http://schemas.microsoft.com/office/word/2012/wordml" xmlns:w16cid="http://schemas.microsoft.com/office/word/2016/wordml/cid" xmlns:w16se="http://schemas.microsoft.com/office/word/2015/wordml/symex" xmlns:wpg="http://schemas.microsoft.com/office/word/2010/wordprocessingGroup" xmlns:wpi="http://schemas.microsoft.com/office/word/2010/wordprocessingInk" xmlns:wne="http://schemas.microsoft.com/office/word/2006/wordml" xmlns:wps="http://schemas.microsoft.com/office/word/2010/wordprocessingShape" mc:Ignorable="w14 w15 w16se w16cid wp14">
+<w:footnotes xmlns:wpc="http://schemas.microsoft.com/office/word/2010/wordprocessingCanvas" xmlns:cx="http://schemas.microsoft.com/office/drawing/2014/chartex" xmlns:cx1="http://schemas.microsoft.com/office/drawing/2015/9/8/chartex" xmlns:cx2="http://schemas.microsoft.com/office/drawing/2015/10/21/chartex" xmlns:cx3="http://schemas.microsoft.com/office/drawing/2016/5/9/chartex" xmlns:cx4="http://schemas.microsoft.com/office/drawing/2016/5/10/chartex" xmlns:cx5="http://schemas.microsoft.com/office/drawing/2016/5/11/chartex" xmlns:cx6="http://schemas.microsoft.com/office/drawing/2016/5/12/chartex" xmlns:cx7="http://schemas.microsoft.com/office/drawing/2016/5/13/chartex" xmlns:cx8="http://schemas.microsoft.com/office/drawing/2016/5/14/chartex" xmlns:mc="http://schemas.openxmlformats.org/markup-compatibility/2006" xmlns:aink="http://schemas.microsoft.com/office/drawing/2016/ink" xmlns:am3d="http://schemas.microsoft.com/office/drawing/2017/model3d" xmlns:o="urn:schemas-microsoft-com:office:office" xmlns:r="http://schemas.openxmlformats.org/officeDocument/2006/relationships" xmlns:m="http://schemas.openxmlformats.org/officeDocument/2006/math" xmlns:v="urn:schemas-microsoft-com:vml" xmlns:wp14="http://schemas.microsoft.com/office/word/2010/wordprocessingDrawing" xmlns:wp="http://schemas.openxmlformats.org/drawingml/2006/wordprocessingDrawing" xmlns:w10="urn:schemas-microsoft-com:office:word" xmlns:w="http://schemas.openxmlformats.org/wordprocessingml/2006/main" xmlns:w14="http://schemas.microsoft.com/office/word/2010/wordml" xmlns:w15="http://schemas.microsoft.com/office/word/2012/wordml" xmlns:w16cex="http://schemas.microsoft.com/office/word/2018/wordml/cex" xmlns:w16cid="http://schemas.microsoft.com/office/word/2016/wordml/cid" xmlns:w16="http://schemas.microsoft.com/office/word/2018/wordml" xmlns:w16sdtdh="http://schemas.microsoft.com/office/word/2020/wordml/sdtdatahash" xmlns:w16se="http://schemas.microsoft.com/office/word/2015/wordml/symex" xmlns:wpg="http://schemas.microsoft.com/office/word/2010/wordprocessingGroup" xmlns:wpi="http://schemas.microsoft.com/office/word/2010/wordprocessingInk" xmlns:wne="http://schemas.microsoft.com/office/word/2006/wordml" xmlns:wps="http://schemas.microsoft.com/office/word/2010/wordprocessingShape" mc:Ignorable="w14 w15 w16se w16cid w16 w16cex w16sdtdh wp14">
   <w:footnote w:type="separator" w:id="-1">
     <w:p>
       <w:r>
@@ -1840,7 +1846,7 @@
 </file>
 
 <file path=word/header1.xml><?xml version="1.0" encoding="utf-8"?>
-<w:hdr xmlns:wpc="http://schemas.microsoft.com/office/word/2010/wordprocessingCanvas" xmlns:cx="http://schemas.microsoft.com/office/drawing/2014/chartex" xmlns:cx1="http://schemas.microsoft.com/office/drawing/2015/9/8/chartex" xmlns:cx2="http://schemas.microsoft.com/office/drawing/2015/10/21/chartex" xmlns:cx3="http://schemas.microsoft.com/office/drawing/2016/5/9/chartex" xmlns:cx4="http://schemas.microsoft.com/office/drawing/2016/5/10/chartex" xmlns:cx5="http://schemas.microsoft.com/office/drawing/2016/5/11/chartex" xmlns:cx6="http://schemas.microsoft.com/office/drawing/2016/5/12/chartex" xmlns:cx7="http://schemas.microsoft.com/office/drawing/2016/5/13/chartex" xmlns:cx8="http://schemas.microsoft.com/office/drawing/2016/5/14/chartex" xmlns:mc="http://schemas.openxmlformats.org/markup-compatibility/2006" xmlns:aink="http://schemas.microsoft.com/office/drawing/2016/ink" xmlns:am3d="http://schemas.microsoft.com/office/drawing/2017/model3d" xmlns:o="urn:schemas-microsoft-com:office:office" xmlns:r="http://schemas.openxmlformats.org/officeDocument/2006/relationships" xmlns:m="http://schemas.openxmlformats.org/officeDocument/2006/math" xmlns:v="urn:schemas-microsoft-com:vml" xmlns:wp14="http://schemas.microsoft.com/office/word/2010/wordprocessingDrawing" xmlns:wp="http://schemas.openxmlformats.org/drawingml/2006/wordprocessingDrawing" xmlns:w10="urn:schemas-microsoft-com:office:word" xmlns:w="http://schemas.openxmlformats.org/wordprocessingml/2006/main" xmlns:w14="http://schemas.microsoft.com/office/word/2010/wordml" xmlns:w15="http://schemas.microsoft.com/office/word/2012/wordml" xmlns:w16cid="http://schemas.microsoft.com/office/word/2016/wordml/cid" xmlns:w16se="http://schemas.microsoft.com/office/word/2015/wordml/symex" xmlns:wpg="http://schemas.microsoft.com/office/word/2010/wordprocessingGroup" xmlns:wpi="http://schemas.microsoft.com/office/word/2010/wordprocessingInk" xmlns:wne="http://schemas.microsoft.com/office/word/2006/wordml" xmlns:wps="http://schemas.microsoft.com/office/word/2010/wordprocessingShape" mc:Ignorable="w14 w15 w16se w16cid wp14">
+<w:hdr xmlns:wpc="http://schemas.microsoft.com/office/word/2010/wordprocessingCanvas" xmlns:cx="http://schemas.microsoft.com/office/drawing/2014/chartex" xmlns:cx1="http://schemas.microsoft.com/office/drawing/2015/9/8/chartex" xmlns:cx2="http://schemas.microsoft.com/office/drawing/2015/10/21/chartex" xmlns:cx3="http://schemas.microsoft.com/office/drawing/2016/5/9/chartex" xmlns:cx4="http://schemas.microsoft.com/office/drawing/2016/5/10/chartex" xmlns:cx5="http://schemas.microsoft.com/office/drawing/2016/5/11/chartex" xmlns:cx6="http://schemas.microsoft.com/office/drawing/2016/5/12/chartex" xmlns:cx7="http://schemas.microsoft.com/office/drawing/2016/5/13/chartex" xmlns:cx8="http://schemas.microsoft.com/office/drawing/2016/5/14/chartex" xmlns:mc="http://schemas.openxmlformats.org/markup-compatibility/2006" xmlns:aink="http://schemas.microsoft.com/office/drawing/2016/ink" xmlns:am3d="http://schemas.microsoft.com/office/drawing/2017/model3d" xmlns:o="urn:schemas-microsoft-com:office:office" xmlns:r="http://schemas.openxmlformats.org/officeDocument/2006/relationships" xmlns:m="http://schemas.openxmlformats.org/officeDocument/2006/math" xmlns:v="urn:schemas-microsoft-com:vml" xmlns:wp14="http://schemas.microsoft.com/office/word/2010/wordprocessingDrawing" xmlns:wp="http://schemas.openxmlformats.org/drawingml/2006/wordprocessingDrawing" xmlns:w10="urn:schemas-microsoft-com:office:word" xmlns:w="http://schemas.openxmlformats.org/wordprocessingml/2006/main" xmlns:w14="http://schemas.microsoft.com/office/word/2010/wordml" xmlns:w15="http://schemas.microsoft.com/office/word/2012/wordml" xmlns:w16cex="http://schemas.microsoft.com/office/word/2018/wordml/cex" xmlns:w16cid="http://schemas.microsoft.com/office/word/2016/wordml/cid" xmlns:w16="http://schemas.microsoft.com/office/word/2018/wordml" xmlns:w16sdtdh="http://schemas.microsoft.com/office/word/2020/wordml/sdtdatahash" xmlns:w16se="http://schemas.microsoft.com/office/word/2015/wordml/symex" xmlns:wpg="http://schemas.microsoft.com/office/word/2010/wordprocessingGroup" xmlns:wpi="http://schemas.microsoft.com/office/word/2010/wordprocessingInk" xmlns:wne="http://schemas.microsoft.com/office/word/2006/wordml" xmlns:wps="http://schemas.microsoft.com/office/word/2010/wordprocessingShape" mc:Ignorable="w14 w15 w16se w16cid w16 w16cex w16sdtdh wp14">
   <w:p>
     <w:pPr>
       <w:pStyle w:val="Header"/>
@@ -1929,7 +1935,7 @@
 </file>
 
 <file path=word/numbering.xml><?xml version="1.0" encoding="utf-8"?>
-<w:numbering xmlns:wpc="http://schemas.microsoft.com/office/word/2010/wordprocessingCanvas" xmlns:cx="http://schemas.microsoft.com/office/drawing/2014/chartex" xmlns:cx1="http://schemas.microsoft.com/office/drawing/2015/9/8/chartex" xmlns:cx2="http://schemas.microsoft.com/office/drawing/2015/10/21/chartex" xmlns:cx3="http://schemas.microsoft.com/office/drawing/2016/5/9/chartex" xmlns:cx4="http://schemas.microsoft.com/office/drawing/2016/5/10/chartex" xmlns:cx5="http://schemas.microsoft.com/office/drawing/2016/5/11/chartex" xmlns:cx6="http://schemas.microsoft.com/office/drawing/2016/5/12/chartex" xmlns:cx7="http://schemas.microsoft.com/office/drawing/2016/5/13/chartex" xmlns:cx8="http://schemas.microsoft.com/office/drawing/2016/5/14/chartex" xmlns:mc="http://schemas.openxmlformats.org/markup-compatibility/2006" xmlns:aink="http://schemas.microsoft.com/office/drawing/2016/ink" xmlns:am3d="http://schemas.microsoft.com/office/drawing/2017/model3d" xmlns:o="urn:schemas-microsoft-com:office:office" xmlns:r="http://schemas.openxmlformats.org/officeDocument/2006/relationships" xmlns:m="http://schemas.openxmlformats.org/officeDocument/2006/math" xmlns:v="urn:schemas-microsoft-com:vml" xmlns:wp14="http://schemas.microsoft.com/office/word/2010/wordprocessingDrawing" xmlns:wp="http://schemas.openxmlformats.org/drawingml/2006/wordprocessingDrawing" xmlns:w10="urn:schemas-microsoft-com:office:word" xmlns:w="http://schemas.openxmlformats.org/wordprocessingml/2006/main" xmlns:w14="http://schemas.microsoft.com/office/word/2010/wordml" xmlns:w15="http://schemas.microsoft.com/office/word/2012/wordml" xmlns:w16cid="http://schemas.microsoft.com/office/word/2016/wordml/cid" xmlns:w16se="http://schemas.microsoft.com/office/word/2015/wordml/symex" xmlns:wpg="http://schemas.microsoft.com/office/word/2010/wordprocessingGroup" xmlns:wpi="http://schemas.microsoft.com/office/word/2010/wordprocessingInk" xmlns:wne="http://schemas.microsoft.com/office/word/2006/wordml" xmlns:wps="http://schemas.microsoft.com/office/word/2010/wordprocessingShape" mc:Ignorable="w14 w15 w16se w16cid wp14">
+<w:numbering xmlns:wpc="http://schemas.microsoft.com/office/word/2010/wordprocessingCanvas" xmlns:cx="http://schemas.microsoft.com/office/drawing/2014/chartex" xmlns:cx1="http://schemas.microsoft.com/office/drawing/2015/9/8/chartex" xmlns:cx2="http://schemas.microsoft.com/office/drawing/2015/10/21/chartex" xmlns:cx3="http://schemas.microsoft.com/office/drawing/2016/5/9/chartex" xmlns:cx4="http://schemas.microsoft.com/office/drawing/2016/5/10/chartex" xmlns:cx5="http://schemas.microsoft.com/office/drawing/2016/5/11/chartex" xmlns:cx6="http://schemas.microsoft.com/office/drawing/2016/5/12/chartex" xmlns:cx7="http://schemas.microsoft.com/office/drawing/2016/5/13/chartex" xmlns:cx8="http://schemas.microsoft.com/office/drawing/2016/5/14/chartex" xmlns:mc="http://schemas.openxmlformats.org/markup-compatibility/2006" xmlns:aink="http://schemas.microsoft.com/office/drawing/2016/ink" xmlns:am3d="http://schemas.microsoft.com/office/drawing/2017/model3d" xmlns:o="urn:schemas-microsoft-com:office:office" xmlns:r="http://schemas.openxmlformats.org/officeDocument/2006/relationships" xmlns:m="http://schemas.openxmlformats.org/officeDocument/2006/math" xmlns:v="urn:schemas-microsoft-com:vml" xmlns:wp14="http://schemas.microsoft.com/office/word/2010/wordprocessingDrawing" xmlns:wp="http://schemas.openxmlformats.org/drawingml/2006/wordprocessingDrawing" xmlns:w10="urn:schemas-microsoft-com:office:word" xmlns:w="http://schemas.openxmlformats.org/wordprocessingml/2006/main" xmlns:w14="http://schemas.microsoft.com/office/word/2010/wordml" xmlns:w15="http://schemas.microsoft.com/office/word/2012/wordml" xmlns:w16cex="http://schemas.microsoft.com/office/word/2018/wordml/cex" xmlns:w16cid="http://schemas.microsoft.com/office/word/2016/wordml/cid" xmlns:w16="http://schemas.microsoft.com/office/word/2018/wordml" xmlns:w16sdtdh="http://schemas.microsoft.com/office/word/2020/wordml/sdtdatahash" xmlns:w16se="http://schemas.microsoft.com/office/word/2015/wordml/symex" xmlns:wpg="http://schemas.microsoft.com/office/word/2010/wordprocessingGroup" xmlns:wpi="http://schemas.microsoft.com/office/word/2010/wordprocessingInk" xmlns:wne="http://schemas.microsoft.com/office/word/2006/wordml" xmlns:wps="http://schemas.microsoft.com/office/word/2010/wordprocessingShape" mc:Ignorable="w14 w15 w16se w16cid w16 w16cex w16sdtdh wp14">
   <w:abstractNum w:abstractNumId="0" w15:restartNumberingAfterBreak="0">
     <w:nsid w:val="00000001"/>
     <w:multiLevelType w:val="hybridMultilevel"/>
@@ -3244,7 +3250,7 @@
 </file>
 
 <file path=word/styles.xml><?xml version="1.0" encoding="utf-8"?>
-<w:styles xmlns:mc="http://schemas.openxmlformats.org/markup-compatibility/2006" xmlns:r="http://schemas.openxmlformats.org/officeDocument/2006/relationships" xmlns:w="http://schemas.openxmlformats.org/wordprocessingml/2006/main" xmlns:w14="http://schemas.microsoft.com/office/word/2010/wordml" xmlns:w15="http://schemas.microsoft.com/office/word/2012/wordml" xmlns:w16cid="http://schemas.microsoft.com/office/word/2016/wordml/cid" xmlns:w16se="http://schemas.microsoft.com/office/word/2015/wordml/symex" mc:Ignorable="w14 w15 w16se w16cid">
+<w:styles xmlns:mc="http://schemas.openxmlformats.org/markup-compatibility/2006" xmlns:r="http://schemas.openxmlformats.org/officeDocument/2006/relationships" xmlns:w="http://schemas.openxmlformats.org/wordprocessingml/2006/main" xmlns:w14="http://schemas.microsoft.com/office/word/2010/wordml" xmlns:w15="http://schemas.microsoft.com/office/word/2012/wordml" xmlns:w16cex="http://schemas.microsoft.com/office/word/2018/wordml/cex" xmlns:w16cid="http://schemas.microsoft.com/office/word/2016/wordml/cid" xmlns:w16="http://schemas.microsoft.com/office/word/2018/wordml" xmlns:w16sdtdh="http://schemas.microsoft.com/office/word/2020/wordml/sdtdatahash" xmlns:w16se="http://schemas.microsoft.com/office/word/2015/wordml/symex" mc:Ignorable="w14 w15 w16se w16cid w16 w16cex w16sdtdh">
   <w:docDefaults>
     <w:rPrDefault>
       <w:rPr>
@@ -3256,7 +3262,7 @@
     </w:rPrDefault>
     <w:pPrDefault/>
   </w:docDefaults>
-  <w:latentStyles w:defLockedState="0" w:defUIPriority="99" w:defSemiHidden="0" w:defUnhideWhenUsed="0" w:defQFormat="0" w:count="375">
+  <w:latentStyles w:defLockedState="0" w:defUIPriority="99" w:defSemiHidden="0" w:defUnhideWhenUsed="0" w:defQFormat="0" w:count="376">
     <w:lsdException w:name="Normal" w:uiPriority="0" w:qFormat="1"/>
     <w:lsdException w:name="heading 1" w:uiPriority="9" w:qFormat="1"/>
     <w:lsdException w:name="heading 2" w:semiHidden="1" w:uiPriority="9" w:unhideWhenUsed="1" w:qFormat="1"/>
@@ -3362,7 +3368,6 @@
     <w:lsdException w:name="HTML Sample" w:semiHidden="1" w:unhideWhenUsed="1"/>
     <w:lsdException w:name="HTML Typewriter" w:semiHidden="1" w:unhideWhenUsed="1"/>
     <w:lsdException w:name="HTML Variable" w:semiHidden="1" w:unhideWhenUsed="1"/>
-    <w:lsdException w:name="Normal Table" w:semiHidden="1" w:unhideWhenUsed="1"/>
     <w:lsdException w:name="annotation subject" w:semiHidden="1" w:unhideWhenUsed="1"/>
     <w:lsdException w:name="No List" w:semiHidden="1" w:unhideWhenUsed="1"/>
     <w:lsdException w:name="Outline List 1" w:semiHidden="1" w:unhideWhenUsed="1"/>
@@ -3409,10 +3414,8 @@
     <w:lsdException w:name="Table Subtle 2" w:semiHidden="1" w:unhideWhenUsed="1"/>
     <w:lsdException w:name="Table Web 1" w:semiHidden="1" w:unhideWhenUsed="1"/>
     <w:lsdException w:name="Table Web 2" w:semiHidden="1" w:unhideWhenUsed="1"/>
-    <w:lsdException w:name="Table Web 3" w:semiHidden="1" w:unhideWhenUsed="1"/>
     <w:lsdException w:name="Balloon Text" w:semiHidden="1" w:unhideWhenUsed="1"/>
     <w:lsdException w:name="Table Grid" w:uiPriority="59"/>
-    <w:lsdException w:name="Table Theme" w:semiHidden="1" w:unhideWhenUsed="1"/>
     <w:lsdException w:name="Placeholder Text" w:semiHidden="1"/>
     <w:lsdException w:name="No Spacing" w:semiHidden="1" w:uiPriority="1" w:qFormat="1"/>
     <w:lsdException w:name="Light Shading" w:uiPriority="60"/>
@@ -3630,6 +3633,7 @@
     <w:lsdException w:name="List Table 7 Colorful Accent 6" w:uiPriority="52"/>
     <w:lsdException w:name="Mention" w:semiHidden="1" w:unhideWhenUsed="1"/>
     <w:lsdException w:name="Smart Hyperlink" w:semiHidden="1" w:unhideWhenUsed="1"/>
+    <w:lsdException w:name="Smart Link" w:semiHidden="1" w:unhideWhenUsed="1"/>
   </w:latentStyles>
   <w:style w:type="paragraph" w:default="1" w:styleId="Normal">
     <w:name w:val="Normal"/>

</xml_diff>

<commit_message>
Revised the lab instructions, fixing a folder name case problem.
</commit_message>
<xml_diff>
--- a/Labs/Lab01/CS133JS_Lab01_Instructions-GroupA.docx
+++ b/Labs/Lab01/CS133JS_Lab01_Instructions-GroupA.docx
@@ -1,6 +1,6 @@
 
 <file path=word/document.xml><?xml version="1.0" encoding="utf-8"?>
-<w:document xmlns:wpc="http://schemas.microsoft.com/office/word/2010/wordprocessingCanvas" xmlns:cx="http://schemas.microsoft.com/office/drawing/2014/chartex" xmlns:cx1="http://schemas.microsoft.com/office/drawing/2015/9/8/chartex" xmlns:cx2="http://schemas.microsoft.com/office/drawing/2015/10/21/chartex" xmlns:cx3="http://schemas.microsoft.com/office/drawing/2016/5/9/chartex" xmlns:cx4="http://schemas.microsoft.com/office/drawing/2016/5/10/chartex" xmlns:cx5="http://schemas.microsoft.com/office/drawing/2016/5/11/chartex" xmlns:cx6="http://schemas.microsoft.com/office/drawing/2016/5/12/chartex" xmlns:cx7="http://schemas.microsoft.com/office/drawing/2016/5/13/chartex" xmlns:cx8="http://schemas.microsoft.com/office/drawing/2016/5/14/chartex" xmlns:mc="http://schemas.openxmlformats.org/markup-compatibility/2006" xmlns:aink="http://schemas.microsoft.com/office/drawing/2016/ink" xmlns:am3d="http://schemas.microsoft.com/office/drawing/2017/model3d" xmlns:o="urn:schemas-microsoft-com:office:office" xmlns:r="http://schemas.openxmlformats.org/officeDocument/2006/relationships" xmlns:m="http://schemas.openxmlformats.org/officeDocument/2006/math" xmlns:v="urn:schemas-microsoft-com:vml" xmlns:wp14="http://schemas.microsoft.com/office/word/2010/wordprocessingDrawing" xmlns:wp="http://schemas.openxmlformats.org/drawingml/2006/wordprocessingDrawing" xmlns:w10="urn:schemas-microsoft-com:office:word" xmlns:w="http://schemas.openxmlformats.org/wordprocessingml/2006/main" xmlns:w14="http://schemas.microsoft.com/office/word/2010/wordml" xmlns:w15="http://schemas.microsoft.com/office/word/2012/wordml" xmlns:w16cex="http://schemas.microsoft.com/office/word/2018/wordml/cex" xmlns:w16cid="http://schemas.microsoft.com/office/word/2016/wordml/cid" xmlns:w16="http://schemas.microsoft.com/office/word/2018/wordml" xmlns:w16sdtdh="http://schemas.microsoft.com/office/word/2020/wordml/sdtdatahash" xmlns:w16se="http://schemas.microsoft.com/office/word/2015/wordml/symex" xmlns:wpg="http://schemas.microsoft.com/office/word/2010/wordprocessingGroup" xmlns:wpi="http://schemas.microsoft.com/office/word/2010/wordprocessingInk" xmlns:wne="http://schemas.microsoft.com/office/word/2006/wordml" xmlns:wps="http://schemas.microsoft.com/office/word/2010/wordprocessingShape" mc:Ignorable="w14 w15 w16se w16cid w16 w16cex w16sdtdh wp14">
+<w:document xmlns:wpc="http://schemas.microsoft.com/office/word/2010/wordprocessingCanvas" xmlns:cx="http://schemas.microsoft.com/office/drawing/2014/chartex" xmlns:cx1="http://schemas.microsoft.com/office/drawing/2015/9/8/chartex" xmlns:cx2="http://schemas.microsoft.com/office/drawing/2015/10/21/chartex" xmlns:cx3="http://schemas.microsoft.com/office/drawing/2016/5/9/chartex" xmlns:cx4="http://schemas.microsoft.com/office/drawing/2016/5/10/chartex" xmlns:cx5="http://schemas.microsoft.com/office/drawing/2016/5/11/chartex" xmlns:cx6="http://schemas.microsoft.com/office/drawing/2016/5/12/chartex" xmlns:cx7="http://schemas.microsoft.com/office/drawing/2016/5/13/chartex" xmlns:cx8="http://schemas.microsoft.com/office/drawing/2016/5/14/chartex" xmlns:mc="http://schemas.openxmlformats.org/markup-compatibility/2006" xmlns:aink="http://schemas.microsoft.com/office/drawing/2016/ink" xmlns:am3d="http://schemas.microsoft.com/office/drawing/2017/model3d" xmlns:o="urn:schemas-microsoft-com:office:office" xmlns:r="http://schemas.openxmlformats.org/officeDocument/2006/relationships" xmlns:m="http://schemas.openxmlformats.org/officeDocument/2006/math" xmlns:v="urn:schemas-microsoft-com:vml" xmlns:wp14="http://schemas.microsoft.com/office/word/2010/wordprocessingDrawing" xmlns:wp="http://schemas.openxmlformats.org/drawingml/2006/wordprocessingDrawing" xmlns:w10="urn:schemas-microsoft-com:office:word" xmlns:w="http://schemas.openxmlformats.org/wordprocessingml/2006/main" xmlns:w14="http://schemas.microsoft.com/office/word/2010/wordml" xmlns:w15="http://schemas.microsoft.com/office/word/2012/wordml" xmlns:w16cid="http://schemas.microsoft.com/office/word/2016/wordml/cid" xmlns:w16se="http://schemas.microsoft.com/office/word/2015/wordml/symex" xmlns:wpg="http://schemas.microsoft.com/office/word/2010/wordprocessingGroup" xmlns:wpi="http://schemas.microsoft.com/office/word/2010/wordprocessingInk" xmlns:wne="http://schemas.microsoft.com/office/word/2006/wordml" xmlns:wps="http://schemas.microsoft.com/office/word/2010/wordprocessingShape" mc:Ignorable="w14 w15 w16se w16cid wp14">
   <w:body>
     <w:p>
       <w:pPr>
@@ -149,19 +149,8 @@
           <w:sz w:val="22"/>
           <w:szCs w:val="22"/>
         </w:rPr>
-        <w:t xml:space="preserve">The browser </w:t>
-      </w:r>
-      <w:proofErr w:type="gramStart"/>
-      <w:r>
-        <w:rPr>
-          <w:rFonts w:cs="Helvetica Neue"/>
-          <w:color w:val="262626"/>
-          <w:sz w:val="22"/>
-          <w:szCs w:val="22"/>
-        </w:rPr>
-        <w:t>console</w:t>
-      </w:r>
-      <w:proofErr w:type="gramEnd"/>
+        <w:t>The browser console</w:t>
+      </w:r>
     </w:p>
     <w:p>
       <w:pPr>
@@ -385,21 +374,10 @@
           <w:rPr>
             <w:rStyle w:val="Hyperlink"/>
             <w:rFonts w:eastAsia="Times New Roman" w:cs="Arial"/>
-            <w:i/>
-            <w:iCs/>
             <w:sz w:val="22"/>
             <w:szCs w:val="22"/>
           </w:rPr>
-          <w:t>Up and Going</w:t>
-        </w:r>
-        <w:r>
-          <w:rPr>
-            <w:rStyle w:val="Hyperlink"/>
-            <w:rFonts w:eastAsia="Times New Roman" w:cs="Arial"/>
-            <w:sz w:val="22"/>
-            <w:szCs w:val="22"/>
-          </w:rPr>
-          <w:t>, Chapter 1</w:t>
+          <w:t>You Don't Know JS: Up and Going, Chapter 1</w:t>
         </w:r>
       </w:hyperlink>
       <w:r>
@@ -409,7 +387,16 @@
           <w:sz w:val="22"/>
           <w:szCs w:val="22"/>
         </w:rPr>
-        <w:t>—every</w:t>
+        <w:t>—</w:t>
+      </w:r>
+      <w:r>
+        <w:rPr>
+          <w:rFonts w:eastAsia="Times New Roman" w:cs="Arial"/>
+          <w:color w:val="000000"/>
+          <w:sz w:val="22"/>
+          <w:szCs w:val="22"/>
+        </w:rPr>
+        <w:t>each</w:t>
       </w:r>
       <w:r>
         <w:rPr>
@@ -467,6 +454,47 @@
         </w:rPr>
         <w:t xml:space="preserve">end of the </w:t>
       </w:r>
+      <w:bookmarkStart w:id="1" w:name="_GoBack"/>
+      <w:bookmarkEnd w:id="1"/>
+      <w:r>
+        <w:fldChar w:fldCharType="begin"/>
+      </w:r>
+      <w:r>
+        <w:instrText xml:space="preserve"> HYPERLINK "https://github.com/getify/You-Dont-Know-JS/blob/1st-ed/up%20%26%20goi</w:instrText>
+      </w:r>
+      <w:r>
+        <w:instrText xml:space="preserve">ng/ch1.md" \l "variables" </w:instrText>
+      </w:r>
+      <w:r>
+        <w:fldChar w:fldCharType="separate"/>
+      </w:r>
+      <w:r>
+        <w:rPr>
+          <w:rStyle w:val="Hyperlink"/>
+          <w:rFonts w:eastAsia="Times New Roman" w:cs="Arial"/>
+          <w:sz w:val="22"/>
+          <w:szCs w:val="22"/>
+        </w:rPr>
+        <w:t>V</w:t>
+      </w:r>
+      <w:r>
+        <w:rPr>
+          <w:rStyle w:val="Hyperlink"/>
+          <w:rFonts w:eastAsia="Times New Roman" w:cs="Arial"/>
+          <w:sz w:val="22"/>
+          <w:szCs w:val="22"/>
+        </w:rPr>
+        <w:t>ariables</w:t>
+      </w:r>
+      <w:r>
+        <w:rPr>
+          <w:rStyle w:val="Hyperlink"/>
+          <w:rFonts w:eastAsia="Times New Roman" w:cs="Arial"/>
+          <w:sz w:val="22"/>
+          <w:szCs w:val="22"/>
+        </w:rPr>
+        <w:fldChar w:fldCharType="end"/>
+      </w:r>
       <w:r>
         <w:rPr>
           <w:rFonts w:eastAsia="Times New Roman" w:cs="Arial"/>
@@ -474,28 +502,8 @@
           <w:sz w:val="22"/>
           <w:szCs w:val="22"/>
         </w:rPr>
-        <w:t xml:space="preserve">section </w:t>
-      </w:r>
-      <w:hyperlink r:id="rId12" w:anchor="variables" w:history="1">
-        <w:r>
-          <w:rPr>
-            <w:rStyle w:val="Hyperlink"/>
-            <w:rFonts w:eastAsia="Times New Roman" w:cs="Arial"/>
-            <w:sz w:val="22"/>
-            <w:szCs w:val="22"/>
-          </w:rPr>
-          <w:t>V</w:t>
-        </w:r>
-        <w:r>
-          <w:rPr>
-            <w:rStyle w:val="Hyperlink"/>
-            <w:rFonts w:eastAsia="Times New Roman" w:cs="Arial"/>
-            <w:sz w:val="22"/>
-            <w:szCs w:val="22"/>
-          </w:rPr>
-          <w:t>ariables</w:t>
-        </w:r>
-      </w:hyperlink>
+        <w:t xml:space="preserve"> section</w:t>
+      </w:r>
       <w:r>
         <w:rPr>
           <w:rFonts w:eastAsia="Times New Roman" w:cs="Arial"/>
@@ -503,7 +511,7 @@
           <w:sz w:val="22"/>
           <w:szCs w:val="22"/>
         </w:rPr>
-        <w:t xml:space="preserve"> section</w:t>
+        <w:t xml:space="preserve">. The </w:t>
       </w:r>
       <w:r>
         <w:rPr>
@@ -512,7 +520,7 @@
           <w:sz w:val="22"/>
           <w:szCs w:val="22"/>
         </w:rPr>
-        <w:t xml:space="preserve">. The </w:t>
+        <w:t>“</w:t>
       </w:r>
       <w:r>
         <w:rPr>
@@ -521,7 +529,7 @@
           <w:sz w:val="22"/>
           <w:szCs w:val="22"/>
         </w:rPr>
-        <w:t>“</w:t>
+        <w:t>Try It Yourself</w:t>
       </w:r>
       <w:r>
         <w:rPr>
@@ -530,7 +538,7 @@
           <w:sz w:val="22"/>
           <w:szCs w:val="22"/>
         </w:rPr>
-        <w:t>Try It Yourself</w:t>
+        <w:t>”</w:t>
       </w:r>
       <w:r>
         <w:rPr>
@@ -539,7 +547,7 @@
           <w:sz w:val="22"/>
           <w:szCs w:val="22"/>
         </w:rPr>
-        <w:t>”</w:t>
+        <w:t xml:space="preserve"> </w:t>
       </w:r>
       <w:r>
         <w:rPr>
@@ -548,7 +556,7 @@
           <w:sz w:val="22"/>
           <w:szCs w:val="22"/>
         </w:rPr>
-        <w:t xml:space="preserve"> </w:t>
+        <w:t>section explains how to run the code examples.</w:t>
       </w:r>
       <w:r>
         <w:rPr>
@@ -557,34 +565,7 @@
           <w:sz w:val="22"/>
           <w:szCs w:val="22"/>
         </w:rPr>
-        <w:t>section explains how to run the code examples.</w:t>
-      </w:r>
-      <w:r>
-        <w:rPr>
-          <w:rFonts w:eastAsia="Times New Roman" w:cs="Arial"/>
-          <w:color w:val="000000"/>
-          <w:sz w:val="22"/>
-          <w:szCs w:val="22"/>
-        </w:rPr>
-        <w:t xml:space="preserve"> Don’t clear the console </w:t>
-      </w:r>
-      <w:r>
-        <w:rPr>
-          <w:rFonts w:eastAsia="Times New Roman" w:cs="Arial"/>
-          <w:color w:val="000000"/>
-          <w:sz w:val="22"/>
-          <w:szCs w:val="22"/>
-        </w:rPr>
-        <w:t>after executing each example</w:t>
-      </w:r>
-      <w:r>
-        <w:rPr>
-          <w:rFonts w:eastAsia="Times New Roman" w:cs="Arial"/>
-          <w:color w:val="000000"/>
-          <w:sz w:val="22"/>
-          <w:szCs w:val="22"/>
-        </w:rPr>
-        <w:t>.</w:t>
+        <w:t xml:space="preserve"> </w:t>
       </w:r>
     </w:p>
     <w:p>
@@ -607,7 +588,69 @@
           <w:sz w:val="22"/>
           <w:szCs w:val="22"/>
         </w:rPr>
-        <w:t>When you are done, copy the contents of the console by right-clicking on one of the lines of code, clicking on “select all” and then copying everything to the clipboard. Next, paste the code into a Word document with your name, lab number and date at the top.</w:t>
+        <w:t xml:space="preserve">After you run each example in the console, copy it into the source code for the </w:t>
+      </w:r>
+      <w:r>
+        <w:rPr>
+          <w:rFonts w:eastAsia="Times New Roman" w:cs="Arial"/>
+          <w:color w:val="000000"/>
+          <w:sz w:val="22"/>
+          <w:szCs w:val="22"/>
+        </w:rPr>
+        <w:fldChar w:fldCharType="begin"/>
+      </w:r>
+      <w:r>
+        <w:rPr>
+          <w:rFonts w:eastAsia="Times New Roman" w:cs="Arial"/>
+          <w:color w:val="000000"/>
+          <w:sz w:val="22"/>
+          <w:szCs w:val="22"/>
+        </w:rPr>
+        <w:instrText>HYPERLINK "https://lcc-cit.github.io/CS133JS-CourseMaterials/Labs/Lab01/CS133JS_Lab01_Part1.html"</w:instrText>
+      </w:r>
+      <w:r>
+        <w:rPr>
+          <w:rFonts w:eastAsia="Times New Roman" w:cs="Arial"/>
+          <w:color w:val="000000"/>
+          <w:sz w:val="22"/>
+          <w:szCs w:val="22"/>
+        </w:rPr>
+      </w:r>
+      <w:r>
+        <w:rPr>
+          <w:rFonts w:eastAsia="Times New Roman" w:cs="Arial"/>
+          <w:color w:val="000000"/>
+          <w:sz w:val="22"/>
+          <w:szCs w:val="22"/>
+        </w:rPr>
+        <w:fldChar w:fldCharType="separate"/>
+      </w:r>
+      <w:r>
+        <w:rPr>
+          <w:rStyle w:val="Hyperlink"/>
+          <w:rFonts w:eastAsia="Times New Roman" w:cs="Arial"/>
+          <w:sz w:val="22"/>
+          <w:szCs w:val="22"/>
+        </w:rPr>
+        <w:t>Lab 1: Part 1 html page</w:t>
+      </w:r>
+      <w:r>
+        <w:rPr>
+          <w:rFonts w:eastAsia="Times New Roman" w:cs="Arial"/>
+          <w:color w:val="000000"/>
+          <w:sz w:val="22"/>
+          <w:szCs w:val="22"/>
+        </w:rPr>
+        <w:fldChar w:fldCharType="end"/>
+      </w:r>
+      <w:r>
+        <w:rPr>
+          <w:rFonts w:eastAsia="Times New Roman" w:cs="Arial"/>
+          <w:color w:val="000000"/>
+          <w:sz w:val="22"/>
+          <w:szCs w:val="22"/>
+        </w:rPr>
+        <w:t xml:space="preserve"> file.</w:t>
       </w:r>
     </w:p>
     <w:p>
@@ -678,7 +721,6 @@
         </w:rPr>
         <w:t xml:space="preserve"> look </w:t>
       </w:r>
-      <w:proofErr w:type="gramStart"/>
       <w:r>
         <w:rPr>
           <w:sz w:val="22"/>
@@ -686,7 +728,6 @@
         </w:rPr>
         <w:t>similar to</w:t>
       </w:r>
-      <w:proofErr w:type="gramEnd"/>
       <w:r>
         <w:rPr>
           <w:sz w:val="22"/>
@@ -752,7 +793,7 @@
                     <pic:cNvPicPr/>
                   </pic:nvPicPr>
                   <pic:blipFill>
-                    <a:blip r:embed="rId13"/>
+                    <a:blip r:embed="rId12"/>
                     <a:stretch>
                       <a:fillRect/>
                     </a:stretch>
@@ -1036,7 +1077,7 @@
           <w:szCs w:val="28"/>
         </w:rPr>
       </w:pPr>
-      <w:bookmarkStart w:id="1" w:name="_Hlk100049792"/>
+      <w:bookmarkStart w:id="2" w:name="_Hlk100049792"/>
       <w:r>
         <w:rPr>
           <w:szCs w:val="28"/>
@@ -1044,7 +1085,7 @@
         <w:t>Put your name and the date in comments in the head element of the page.</w:t>
       </w:r>
     </w:p>
-    <w:bookmarkEnd w:id="1"/>
+    <w:bookmarkEnd w:id="2"/>
     <w:p>
       <w:pPr>
         <w:rPr>
@@ -1075,6 +1116,7 @@
           <w:b/>
           <w:szCs w:val="28"/>
         </w:rPr>
+        <w:lastRenderedPageBreak/>
         <w:t>Tips</w:t>
       </w:r>
     </w:p>
@@ -1131,7 +1173,7 @@
         </w:rPr>
         <w:t xml:space="preserve">For examples of using both single and double quotation marks in strings, look at this </w:t>
       </w:r>
-      <w:hyperlink r:id="rId14" w:history="1">
+      <w:hyperlink r:id="rId13" w:history="1">
         <w:r>
           <w:rPr>
             <w:rStyle w:val="Hyperlink"/>
@@ -1161,7 +1203,7 @@
           <w:szCs w:val="28"/>
         </w:rPr>
       </w:pPr>
-      <w:bookmarkStart w:id="2" w:name="_Hlk100049812"/>
+      <w:bookmarkStart w:id="3" w:name="_Hlk100049812"/>
       <w:r>
         <w:rPr>
           <w:rFonts w:cs="Arial"/>
@@ -1184,7 +1226,7 @@
         <w:t xml:space="preserve"> in the console by passing them to console.log so you can see if all the pieces of the string got put together correctly.</w:t>
       </w:r>
     </w:p>
-    <w:bookmarkEnd w:id="2"/>
+    <w:bookmarkEnd w:id="3"/>
     <w:p>
       <w:pPr>
         <w:pStyle w:val="ListParagraph"/>
@@ -1218,7 +1260,7 @@
         </w:rPr>
         <w:t xml:space="preserve"> attribute works, look at this </w:t>
       </w:r>
-      <w:hyperlink r:id="rId15" w:history="1">
+      <w:hyperlink r:id="rId14" w:history="1">
         <w:r>
           <w:rPr>
             <w:rStyle w:val="Hyperlink"/>
@@ -1789,7 +1831,7 @@
 </file>
 
 <file path=word/endnotes.xml><?xml version="1.0" encoding="utf-8"?>
-<w:endnotes xmlns:wpc="http://schemas.microsoft.com/office/word/2010/wordprocessingCanvas" xmlns:cx="http://schemas.microsoft.com/office/drawing/2014/chartex" xmlns:cx1="http://schemas.microsoft.com/office/drawing/2015/9/8/chartex" xmlns:cx2="http://schemas.microsoft.com/office/drawing/2015/10/21/chartex" xmlns:cx3="http://schemas.microsoft.com/office/drawing/2016/5/9/chartex" xmlns:cx4="http://schemas.microsoft.com/office/drawing/2016/5/10/chartex" xmlns:cx5="http://schemas.microsoft.com/office/drawing/2016/5/11/chartex" xmlns:cx6="http://schemas.microsoft.com/office/drawing/2016/5/12/chartex" xmlns:cx7="http://schemas.microsoft.com/office/drawing/2016/5/13/chartex" xmlns:cx8="http://schemas.microsoft.com/office/drawing/2016/5/14/chartex" xmlns:mc="http://schemas.openxmlformats.org/markup-compatibility/2006" xmlns:aink="http://schemas.microsoft.com/office/drawing/2016/ink" xmlns:am3d="http://schemas.microsoft.com/office/drawing/2017/model3d" xmlns:o="urn:schemas-microsoft-com:office:office" xmlns:r="http://schemas.openxmlformats.org/officeDocument/2006/relationships" xmlns:m="http://schemas.openxmlformats.org/officeDocument/2006/math" xmlns:v="urn:schemas-microsoft-com:vml" xmlns:wp14="http://schemas.microsoft.com/office/word/2010/wordprocessingDrawing" xmlns:wp="http://schemas.openxmlformats.org/drawingml/2006/wordprocessingDrawing" xmlns:w10="urn:schemas-microsoft-com:office:word" xmlns:w="http://schemas.openxmlformats.org/wordprocessingml/2006/main" xmlns:w14="http://schemas.microsoft.com/office/word/2010/wordml" xmlns:w15="http://schemas.microsoft.com/office/word/2012/wordml" xmlns:w16cex="http://schemas.microsoft.com/office/word/2018/wordml/cex" xmlns:w16cid="http://schemas.microsoft.com/office/word/2016/wordml/cid" xmlns:w16="http://schemas.microsoft.com/office/word/2018/wordml" xmlns:w16sdtdh="http://schemas.microsoft.com/office/word/2020/wordml/sdtdatahash" xmlns:w16se="http://schemas.microsoft.com/office/word/2015/wordml/symex" xmlns:wpg="http://schemas.microsoft.com/office/word/2010/wordprocessingGroup" xmlns:wpi="http://schemas.microsoft.com/office/word/2010/wordprocessingInk" xmlns:wne="http://schemas.microsoft.com/office/word/2006/wordml" xmlns:wps="http://schemas.microsoft.com/office/word/2010/wordprocessingShape" mc:Ignorable="w14 w15 w16se w16cid w16 w16cex w16sdtdh wp14">
+<w:endnotes xmlns:wpc="http://schemas.microsoft.com/office/word/2010/wordprocessingCanvas" xmlns:cx="http://schemas.microsoft.com/office/drawing/2014/chartex" xmlns:cx1="http://schemas.microsoft.com/office/drawing/2015/9/8/chartex" xmlns:cx2="http://schemas.microsoft.com/office/drawing/2015/10/21/chartex" xmlns:cx3="http://schemas.microsoft.com/office/drawing/2016/5/9/chartex" xmlns:cx4="http://schemas.microsoft.com/office/drawing/2016/5/10/chartex" xmlns:cx5="http://schemas.microsoft.com/office/drawing/2016/5/11/chartex" xmlns:cx6="http://schemas.microsoft.com/office/drawing/2016/5/12/chartex" xmlns:cx7="http://schemas.microsoft.com/office/drawing/2016/5/13/chartex" xmlns:cx8="http://schemas.microsoft.com/office/drawing/2016/5/14/chartex" xmlns:mc="http://schemas.openxmlformats.org/markup-compatibility/2006" xmlns:aink="http://schemas.microsoft.com/office/drawing/2016/ink" xmlns:am3d="http://schemas.microsoft.com/office/drawing/2017/model3d" xmlns:o="urn:schemas-microsoft-com:office:office" xmlns:r="http://schemas.openxmlformats.org/officeDocument/2006/relationships" xmlns:m="http://schemas.openxmlformats.org/officeDocument/2006/math" xmlns:v="urn:schemas-microsoft-com:vml" xmlns:wp14="http://schemas.microsoft.com/office/word/2010/wordprocessingDrawing" xmlns:wp="http://schemas.openxmlformats.org/drawingml/2006/wordprocessingDrawing" xmlns:w10="urn:schemas-microsoft-com:office:word" xmlns:w="http://schemas.openxmlformats.org/wordprocessingml/2006/main" xmlns:w14="http://schemas.microsoft.com/office/word/2010/wordml" xmlns:w15="http://schemas.microsoft.com/office/word/2012/wordml" xmlns:w16cid="http://schemas.microsoft.com/office/word/2016/wordml/cid" xmlns:w16se="http://schemas.microsoft.com/office/word/2015/wordml/symex" xmlns:wpg="http://schemas.microsoft.com/office/word/2010/wordprocessingGroup" xmlns:wpi="http://schemas.microsoft.com/office/word/2010/wordprocessingInk" xmlns:wne="http://schemas.microsoft.com/office/word/2006/wordml" xmlns:wps="http://schemas.microsoft.com/office/word/2010/wordprocessingShape" mc:Ignorable="w14 w15 w16se w16cid wp14">
   <w:endnote w:type="separator" w:id="-1">
     <w:p>
       <w:r>
@@ -1808,7 +1850,7 @@
 </file>
 
 <file path=word/footer1.xml><?xml version="1.0" encoding="utf-8"?>
-<w:ftr xmlns:wpc="http://schemas.microsoft.com/office/word/2010/wordprocessingCanvas" xmlns:cx="http://schemas.microsoft.com/office/drawing/2014/chartex" xmlns:cx1="http://schemas.microsoft.com/office/drawing/2015/9/8/chartex" xmlns:cx2="http://schemas.microsoft.com/office/drawing/2015/10/21/chartex" xmlns:cx3="http://schemas.microsoft.com/office/drawing/2016/5/9/chartex" xmlns:cx4="http://schemas.microsoft.com/office/drawing/2016/5/10/chartex" xmlns:cx5="http://schemas.microsoft.com/office/drawing/2016/5/11/chartex" xmlns:cx6="http://schemas.microsoft.com/office/drawing/2016/5/12/chartex" xmlns:cx7="http://schemas.microsoft.com/office/drawing/2016/5/13/chartex" xmlns:cx8="http://schemas.microsoft.com/office/drawing/2016/5/14/chartex" xmlns:mc="http://schemas.openxmlformats.org/markup-compatibility/2006" xmlns:aink="http://schemas.microsoft.com/office/drawing/2016/ink" xmlns:am3d="http://schemas.microsoft.com/office/drawing/2017/model3d" xmlns:o="urn:schemas-microsoft-com:office:office" xmlns:r="http://schemas.openxmlformats.org/officeDocument/2006/relationships" xmlns:m="http://schemas.openxmlformats.org/officeDocument/2006/math" xmlns:v="urn:schemas-microsoft-com:vml" xmlns:wp14="http://schemas.microsoft.com/office/word/2010/wordprocessingDrawing" xmlns:wp="http://schemas.openxmlformats.org/drawingml/2006/wordprocessingDrawing" xmlns:w10="urn:schemas-microsoft-com:office:word" xmlns:w="http://schemas.openxmlformats.org/wordprocessingml/2006/main" xmlns:w14="http://schemas.microsoft.com/office/word/2010/wordml" xmlns:w15="http://schemas.microsoft.com/office/word/2012/wordml" xmlns:w16cex="http://schemas.microsoft.com/office/word/2018/wordml/cex" xmlns:w16cid="http://schemas.microsoft.com/office/word/2016/wordml/cid" xmlns:w16="http://schemas.microsoft.com/office/word/2018/wordml" xmlns:w16sdtdh="http://schemas.microsoft.com/office/word/2020/wordml/sdtdatahash" xmlns:w16se="http://schemas.microsoft.com/office/word/2015/wordml/symex" xmlns:wpg="http://schemas.microsoft.com/office/word/2010/wordprocessingGroup" xmlns:wpi="http://schemas.microsoft.com/office/word/2010/wordprocessingInk" xmlns:wne="http://schemas.microsoft.com/office/word/2006/wordml" xmlns:wps="http://schemas.microsoft.com/office/word/2010/wordprocessingShape" mc:Ignorable="w14 w15 w16se w16cid w16 w16cex w16sdtdh wp14">
+<w:ftr xmlns:wpc="http://schemas.microsoft.com/office/word/2010/wordprocessingCanvas" xmlns:cx="http://schemas.microsoft.com/office/drawing/2014/chartex" xmlns:cx1="http://schemas.microsoft.com/office/drawing/2015/9/8/chartex" xmlns:cx2="http://schemas.microsoft.com/office/drawing/2015/10/21/chartex" xmlns:cx3="http://schemas.microsoft.com/office/drawing/2016/5/9/chartex" xmlns:cx4="http://schemas.microsoft.com/office/drawing/2016/5/10/chartex" xmlns:cx5="http://schemas.microsoft.com/office/drawing/2016/5/11/chartex" xmlns:cx6="http://schemas.microsoft.com/office/drawing/2016/5/12/chartex" xmlns:cx7="http://schemas.microsoft.com/office/drawing/2016/5/13/chartex" xmlns:cx8="http://schemas.microsoft.com/office/drawing/2016/5/14/chartex" xmlns:mc="http://schemas.openxmlformats.org/markup-compatibility/2006" xmlns:aink="http://schemas.microsoft.com/office/drawing/2016/ink" xmlns:am3d="http://schemas.microsoft.com/office/drawing/2017/model3d" xmlns:o="urn:schemas-microsoft-com:office:office" xmlns:r="http://schemas.openxmlformats.org/officeDocument/2006/relationships" xmlns:m="http://schemas.openxmlformats.org/officeDocument/2006/math" xmlns:v="urn:schemas-microsoft-com:vml" xmlns:wp14="http://schemas.microsoft.com/office/word/2010/wordprocessingDrawing" xmlns:wp="http://schemas.openxmlformats.org/drawingml/2006/wordprocessingDrawing" xmlns:w10="urn:schemas-microsoft-com:office:word" xmlns:w="http://schemas.openxmlformats.org/wordprocessingml/2006/main" xmlns:w14="http://schemas.microsoft.com/office/word/2010/wordml" xmlns:w15="http://schemas.microsoft.com/office/word/2012/wordml" xmlns:w16cid="http://schemas.microsoft.com/office/word/2016/wordml/cid" xmlns:w16se="http://schemas.microsoft.com/office/word/2015/wordml/symex" xmlns:wpg="http://schemas.microsoft.com/office/word/2010/wordprocessingGroup" xmlns:wpi="http://schemas.microsoft.com/office/word/2010/wordprocessingInk" xmlns:wne="http://schemas.microsoft.com/office/word/2006/wordml" xmlns:wps="http://schemas.microsoft.com/office/word/2010/wordprocessingShape" mc:Ignorable="w14 w15 w16se w16cid wp14">
   <w:p>
     <w:pPr>
       <w:pStyle w:val="Footer"/>
@@ -1827,7 +1869,7 @@
 </file>
 
 <file path=word/footnotes.xml><?xml version="1.0" encoding="utf-8"?>
-<w:footnotes xmlns:wpc="http://schemas.microsoft.com/office/word/2010/wordprocessingCanvas" xmlns:cx="http://schemas.microsoft.com/office/drawing/2014/chartex" xmlns:cx1="http://schemas.microsoft.com/office/drawing/2015/9/8/chartex" xmlns:cx2="http://schemas.microsoft.com/office/drawing/2015/10/21/chartex" xmlns:cx3="http://schemas.microsoft.com/office/drawing/2016/5/9/chartex" xmlns:cx4="http://schemas.microsoft.com/office/drawing/2016/5/10/chartex" xmlns:cx5="http://schemas.microsoft.com/office/drawing/2016/5/11/chartex" xmlns:cx6="http://schemas.microsoft.com/office/drawing/2016/5/12/chartex" xmlns:cx7="http://schemas.microsoft.com/office/drawing/2016/5/13/chartex" xmlns:cx8="http://schemas.microsoft.com/office/drawing/2016/5/14/chartex" xmlns:mc="http://schemas.openxmlformats.org/markup-compatibility/2006" xmlns:aink="http://schemas.microsoft.com/office/drawing/2016/ink" xmlns:am3d="http://schemas.microsoft.com/office/drawing/2017/model3d" xmlns:o="urn:schemas-microsoft-com:office:office" xmlns:r="http://schemas.openxmlformats.org/officeDocument/2006/relationships" xmlns:m="http://schemas.openxmlformats.org/officeDocument/2006/math" xmlns:v="urn:schemas-microsoft-com:vml" xmlns:wp14="http://schemas.microsoft.com/office/word/2010/wordprocessingDrawing" xmlns:wp="http://schemas.openxmlformats.org/drawingml/2006/wordprocessingDrawing" xmlns:w10="urn:schemas-microsoft-com:office:word" xmlns:w="http://schemas.openxmlformats.org/wordprocessingml/2006/main" xmlns:w14="http://schemas.microsoft.com/office/word/2010/wordml" xmlns:w15="http://schemas.microsoft.com/office/word/2012/wordml" xmlns:w16cex="http://schemas.microsoft.com/office/word/2018/wordml/cex" xmlns:w16cid="http://schemas.microsoft.com/office/word/2016/wordml/cid" xmlns:w16="http://schemas.microsoft.com/office/word/2018/wordml" xmlns:w16sdtdh="http://schemas.microsoft.com/office/word/2020/wordml/sdtdatahash" xmlns:w16se="http://schemas.microsoft.com/office/word/2015/wordml/symex" xmlns:wpg="http://schemas.microsoft.com/office/word/2010/wordprocessingGroup" xmlns:wpi="http://schemas.microsoft.com/office/word/2010/wordprocessingInk" xmlns:wne="http://schemas.microsoft.com/office/word/2006/wordml" xmlns:wps="http://schemas.microsoft.com/office/word/2010/wordprocessingShape" mc:Ignorable="w14 w15 w16se w16cid w16 w16cex w16sdtdh wp14">
+<w:footnotes xmlns:wpc="http://schemas.microsoft.com/office/word/2010/wordprocessingCanvas" xmlns:cx="http://schemas.microsoft.com/office/drawing/2014/chartex" xmlns:cx1="http://schemas.microsoft.com/office/drawing/2015/9/8/chartex" xmlns:cx2="http://schemas.microsoft.com/office/drawing/2015/10/21/chartex" xmlns:cx3="http://schemas.microsoft.com/office/drawing/2016/5/9/chartex" xmlns:cx4="http://schemas.microsoft.com/office/drawing/2016/5/10/chartex" xmlns:cx5="http://schemas.microsoft.com/office/drawing/2016/5/11/chartex" xmlns:cx6="http://schemas.microsoft.com/office/drawing/2016/5/12/chartex" xmlns:cx7="http://schemas.microsoft.com/office/drawing/2016/5/13/chartex" xmlns:cx8="http://schemas.microsoft.com/office/drawing/2016/5/14/chartex" xmlns:mc="http://schemas.openxmlformats.org/markup-compatibility/2006" xmlns:aink="http://schemas.microsoft.com/office/drawing/2016/ink" xmlns:am3d="http://schemas.microsoft.com/office/drawing/2017/model3d" xmlns:o="urn:schemas-microsoft-com:office:office" xmlns:r="http://schemas.openxmlformats.org/officeDocument/2006/relationships" xmlns:m="http://schemas.openxmlformats.org/officeDocument/2006/math" xmlns:v="urn:schemas-microsoft-com:vml" xmlns:wp14="http://schemas.microsoft.com/office/word/2010/wordprocessingDrawing" xmlns:wp="http://schemas.openxmlformats.org/drawingml/2006/wordprocessingDrawing" xmlns:w10="urn:schemas-microsoft-com:office:word" xmlns:w="http://schemas.openxmlformats.org/wordprocessingml/2006/main" xmlns:w14="http://schemas.microsoft.com/office/word/2010/wordml" xmlns:w15="http://schemas.microsoft.com/office/word/2012/wordml" xmlns:w16cid="http://schemas.microsoft.com/office/word/2016/wordml/cid" xmlns:w16se="http://schemas.microsoft.com/office/word/2015/wordml/symex" xmlns:wpg="http://schemas.microsoft.com/office/word/2010/wordprocessingGroup" xmlns:wpi="http://schemas.microsoft.com/office/word/2010/wordprocessingInk" xmlns:wne="http://schemas.microsoft.com/office/word/2006/wordml" xmlns:wps="http://schemas.microsoft.com/office/word/2010/wordprocessingShape" mc:Ignorable="w14 w15 w16se w16cid wp14">
   <w:footnote w:type="separator" w:id="-1">
     <w:p>
       <w:r>
@@ -1846,7 +1888,7 @@
 </file>
 
 <file path=word/header1.xml><?xml version="1.0" encoding="utf-8"?>
-<w:hdr xmlns:wpc="http://schemas.microsoft.com/office/word/2010/wordprocessingCanvas" xmlns:cx="http://schemas.microsoft.com/office/drawing/2014/chartex" xmlns:cx1="http://schemas.microsoft.com/office/drawing/2015/9/8/chartex" xmlns:cx2="http://schemas.microsoft.com/office/drawing/2015/10/21/chartex" xmlns:cx3="http://schemas.microsoft.com/office/drawing/2016/5/9/chartex" xmlns:cx4="http://schemas.microsoft.com/office/drawing/2016/5/10/chartex" xmlns:cx5="http://schemas.microsoft.com/office/drawing/2016/5/11/chartex" xmlns:cx6="http://schemas.microsoft.com/office/drawing/2016/5/12/chartex" xmlns:cx7="http://schemas.microsoft.com/office/drawing/2016/5/13/chartex" xmlns:cx8="http://schemas.microsoft.com/office/drawing/2016/5/14/chartex" xmlns:mc="http://schemas.openxmlformats.org/markup-compatibility/2006" xmlns:aink="http://schemas.microsoft.com/office/drawing/2016/ink" xmlns:am3d="http://schemas.microsoft.com/office/drawing/2017/model3d" xmlns:o="urn:schemas-microsoft-com:office:office" xmlns:r="http://schemas.openxmlformats.org/officeDocument/2006/relationships" xmlns:m="http://schemas.openxmlformats.org/officeDocument/2006/math" xmlns:v="urn:schemas-microsoft-com:vml" xmlns:wp14="http://schemas.microsoft.com/office/word/2010/wordprocessingDrawing" xmlns:wp="http://schemas.openxmlformats.org/drawingml/2006/wordprocessingDrawing" xmlns:w10="urn:schemas-microsoft-com:office:word" xmlns:w="http://schemas.openxmlformats.org/wordprocessingml/2006/main" xmlns:w14="http://schemas.microsoft.com/office/word/2010/wordml" xmlns:w15="http://schemas.microsoft.com/office/word/2012/wordml" xmlns:w16cex="http://schemas.microsoft.com/office/word/2018/wordml/cex" xmlns:w16cid="http://schemas.microsoft.com/office/word/2016/wordml/cid" xmlns:w16="http://schemas.microsoft.com/office/word/2018/wordml" xmlns:w16sdtdh="http://schemas.microsoft.com/office/word/2020/wordml/sdtdatahash" xmlns:w16se="http://schemas.microsoft.com/office/word/2015/wordml/symex" xmlns:wpg="http://schemas.microsoft.com/office/word/2010/wordprocessingGroup" xmlns:wpi="http://schemas.microsoft.com/office/word/2010/wordprocessingInk" xmlns:wne="http://schemas.microsoft.com/office/word/2006/wordml" xmlns:wps="http://schemas.microsoft.com/office/word/2010/wordprocessingShape" mc:Ignorable="w14 w15 w16se w16cid w16 w16cex w16sdtdh wp14">
+<w:hdr xmlns:wpc="http://schemas.microsoft.com/office/word/2010/wordprocessingCanvas" xmlns:cx="http://schemas.microsoft.com/office/drawing/2014/chartex" xmlns:cx1="http://schemas.microsoft.com/office/drawing/2015/9/8/chartex" xmlns:cx2="http://schemas.microsoft.com/office/drawing/2015/10/21/chartex" xmlns:cx3="http://schemas.microsoft.com/office/drawing/2016/5/9/chartex" xmlns:cx4="http://schemas.microsoft.com/office/drawing/2016/5/10/chartex" xmlns:cx5="http://schemas.microsoft.com/office/drawing/2016/5/11/chartex" xmlns:cx6="http://schemas.microsoft.com/office/drawing/2016/5/12/chartex" xmlns:cx7="http://schemas.microsoft.com/office/drawing/2016/5/13/chartex" xmlns:cx8="http://schemas.microsoft.com/office/drawing/2016/5/14/chartex" xmlns:mc="http://schemas.openxmlformats.org/markup-compatibility/2006" xmlns:aink="http://schemas.microsoft.com/office/drawing/2016/ink" xmlns:am3d="http://schemas.microsoft.com/office/drawing/2017/model3d" xmlns:o="urn:schemas-microsoft-com:office:office" xmlns:r="http://schemas.openxmlformats.org/officeDocument/2006/relationships" xmlns:m="http://schemas.openxmlformats.org/officeDocument/2006/math" xmlns:v="urn:schemas-microsoft-com:vml" xmlns:wp14="http://schemas.microsoft.com/office/word/2010/wordprocessingDrawing" xmlns:wp="http://schemas.openxmlformats.org/drawingml/2006/wordprocessingDrawing" xmlns:w10="urn:schemas-microsoft-com:office:word" xmlns:w="http://schemas.openxmlformats.org/wordprocessingml/2006/main" xmlns:w14="http://schemas.microsoft.com/office/word/2010/wordml" xmlns:w15="http://schemas.microsoft.com/office/word/2012/wordml" xmlns:w16cid="http://schemas.microsoft.com/office/word/2016/wordml/cid" xmlns:w16se="http://schemas.microsoft.com/office/word/2015/wordml/symex" xmlns:wpg="http://schemas.microsoft.com/office/word/2010/wordprocessingGroup" xmlns:wpi="http://schemas.microsoft.com/office/word/2010/wordprocessingInk" xmlns:wne="http://schemas.microsoft.com/office/word/2006/wordml" xmlns:wps="http://schemas.microsoft.com/office/word/2010/wordprocessingShape" mc:Ignorable="w14 w15 w16se w16cid wp14">
   <w:p>
     <w:pPr>
       <w:pStyle w:val="Header"/>
@@ -1935,7 +1977,7 @@
 </file>
 
 <file path=word/numbering.xml><?xml version="1.0" encoding="utf-8"?>
-<w:numbering xmlns:wpc="http://schemas.microsoft.com/office/word/2010/wordprocessingCanvas" xmlns:cx="http://schemas.microsoft.com/office/drawing/2014/chartex" xmlns:cx1="http://schemas.microsoft.com/office/drawing/2015/9/8/chartex" xmlns:cx2="http://schemas.microsoft.com/office/drawing/2015/10/21/chartex" xmlns:cx3="http://schemas.microsoft.com/office/drawing/2016/5/9/chartex" xmlns:cx4="http://schemas.microsoft.com/office/drawing/2016/5/10/chartex" xmlns:cx5="http://schemas.microsoft.com/office/drawing/2016/5/11/chartex" xmlns:cx6="http://schemas.microsoft.com/office/drawing/2016/5/12/chartex" xmlns:cx7="http://schemas.microsoft.com/office/drawing/2016/5/13/chartex" xmlns:cx8="http://schemas.microsoft.com/office/drawing/2016/5/14/chartex" xmlns:mc="http://schemas.openxmlformats.org/markup-compatibility/2006" xmlns:aink="http://schemas.microsoft.com/office/drawing/2016/ink" xmlns:am3d="http://schemas.microsoft.com/office/drawing/2017/model3d" xmlns:o="urn:schemas-microsoft-com:office:office" xmlns:r="http://schemas.openxmlformats.org/officeDocument/2006/relationships" xmlns:m="http://schemas.openxmlformats.org/officeDocument/2006/math" xmlns:v="urn:schemas-microsoft-com:vml" xmlns:wp14="http://schemas.microsoft.com/office/word/2010/wordprocessingDrawing" xmlns:wp="http://schemas.openxmlformats.org/drawingml/2006/wordprocessingDrawing" xmlns:w10="urn:schemas-microsoft-com:office:word" xmlns:w="http://schemas.openxmlformats.org/wordprocessingml/2006/main" xmlns:w14="http://schemas.microsoft.com/office/word/2010/wordml" xmlns:w15="http://schemas.microsoft.com/office/word/2012/wordml" xmlns:w16cex="http://schemas.microsoft.com/office/word/2018/wordml/cex" xmlns:w16cid="http://schemas.microsoft.com/office/word/2016/wordml/cid" xmlns:w16="http://schemas.microsoft.com/office/word/2018/wordml" xmlns:w16sdtdh="http://schemas.microsoft.com/office/word/2020/wordml/sdtdatahash" xmlns:w16se="http://schemas.microsoft.com/office/word/2015/wordml/symex" xmlns:wpg="http://schemas.microsoft.com/office/word/2010/wordprocessingGroup" xmlns:wpi="http://schemas.microsoft.com/office/word/2010/wordprocessingInk" xmlns:wne="http://schemas.microsoft.com/office/word/2006/wordml" xmlns:wps="http://schemas.microsoft.com/office/word/2010/wordprocessingShape" mc:Ignorable="w14 w15 w16se w16cid w16 w16cex w16sdtdh wp14">
+<w:numbering xmlns:wpc="http://schemas.microsoft.com/office/word/2010/wordprocessingCanvas" xmlns:cx="http://schemas.microsoft.com/office/drawing/2014/chartex" xmlns:cx1="http://schemas.microsoft.com/office/drawing/2015/9/8/chartex" xmlns:cx2="http://schemas.microsoft.com/office/drawing/2015/10/21/chartex" xmlns:cx3="http://schemas.microsoft.com/office/drawing/2016/5/9/chartex" xmlns:cx4="http://schemas.microsoft.com/office/drawing/2016/5/10/chartex" xmlns:cx5="http://schemas.microsoft.com/office/drawing/2016/5/11/chartex" xmlns:cx6="http://schemas.microsoft.com/office/drawing/2016/5/12/chartex" xmlns:cx7="http://schemas.microsoft.com/office/drawing/2016/5/13/chartex" xmlns:cx8="http://schemas.microsoft.com/office/drawing/2016/5/14/chartex" xmlns:mc="http://schemas.openxmlformats.org/markup-compatibility/2006" xmlns:aink="http://schemas.microsoft.com/office/drawing/2016/ink" xmlns:am3d="http://schemas.microsoft.com/office/drawing/2017/model3d" xmlns:o="urn:schemas-microsoft-com:office:office" xmlns:r="http://schemas.openxmlformats.org/officeDocument/2006/relationships" xmlns:m="http://schemas.openxmlformats.org/officeDocument/2006/math" xmlns:v="urn:schemas-microsoft-com:vml" xmlns:wp14="http://schemas.microsoft.com/office/word/2010/wordprocessingDrawing" xmlns:wp="http://schemas.openxmlformats.org/drawingml/2006/wordprocessingDrawing" xmlns:w10="urn:schemas-microsoft-com:office:word" xmlns:w="http://schemas.openxmlformats.org/wordprocessingml/2006/main" xmlns:w14="http://schemas.microsoft.com/office/word/2010/wordml" xmlns:w15="http://schemas.microsoft.com/office/word/2012/wordml" xmlns:w16cid="http://schemas.microsoft.com/office/word/2016/wordml/cid" xmlns:w16se="http://schemas.microsoft.com/office/word/2015/wordml/symex" xmlns:wpg="http://schemas.microsoft.com/office/word/2010/wordprocessingGroup" xmlns:wpi="http://schemas.microsoft.com/office/word/2010/wordprocessingInk" xmlns:wne="http://schemas.microsoft.com/office/word/2006/wordml" xmlns:wps="http://schemas.microsoft.com/office/word/2010/wordprocessingShape" mc:Ignorable="w14 w15 w16se w16cid wp14">
   <w:abstractNum w:abstractNumId="0" w15:restartNumberingAfterBreak="0">
     <w:nsid w:val="00000001"/>
     <w:multiLevelType w:val="hybridMultilevel"/>
@@ -3250,7 +3292,7 @@
 </file>
 
 <file path=word/styles.xml><?xml version="1.0" encoding="utf-8"?>
-<w:styles xmlns:mc="http://schemas.openxmlformats.org/markup-compatibility/2006" xmlns:r="http://schemas.openxmlformats.org/officeDocument/2006/relationships" xmlns:w="http://schemas.openxmlformats.org/wordprocessingml/2006/main" xmlns:w14="http://schemas.microsoft.com/office/word/2010/wordml" xmlns:w15="http://schemas.microsoft.com/office/word/2012/wordml" xmlns:w16cex="http://schemas.microsoft.com/office/word/2018/wordml/cex" xmlns:w16cid="http://schemas.microsoft.com/office/word/2016/wordml/cid" xmlns:w16="http://schemas.microsoft.com/office/word/2018/wordml" xmlns:w16sdtdh="http://schemas.microsoft.com/office/word/2020/wordml/sdtdatahash" xmlns:w16se="http://schemas.microsoft.com/office/word/2015/wordml/symex" mc:Ignorable="w14 w15 w16se w16cid w16 w16cex w16sdtdh">
+<w:styles xmlns:mc="http://schemas.openxmlformats.org/markup-compatibility/2006" xmlns:r="http://schemas.openxmlformats.org/officeDocument/2006/relationships" xmlns:w="http://schemas.openxmlformats.org/wordprocessingml/2006/main" xmlns:w14="http://schemas.microsoft.com/office/word/2010/wordml" xmlns:w15="http://schemas.microsoft.com/office/word/2012/wordml" xmlns:w16cid="http://schemas.microsoft.com/office/word/2016/wordml/cid" xmlns:w16se="http://schemas.microsoft.com/office/word/2015/wordml/symex" mc:Ignorable="w14 w15 w16se w16cid">
   <w:docDefaults>
     <w:rPrDefault>
       <w:rPr>
@@ -3262,7 +3304,7 @@
     </w:rPrDefault>
     <w:pPrDefault/>
   </w:docDefaults>
-  <w:latentStyles w:defLockedState="0" w:defUIPriority="99" w:defSemiHidden="0" w:defUnhideWhenUsed="0" w:defQFormat="0" w:count="376">
+  <w:latentStyles w:defLockedState="0" w:defUIPriority="99" w:defSemiHidden="0" w:defUnhideWhenUsed="0" w:defQFormat="0" w:count="375">
     <w:lsdException w:name="Normal" w:uiPriority="0" w:qFormat="1"/>
     <w:lsdException w:name="heading 1" w:uiPriority="9" w:qFormat="1"/>
     <w:lsdException w:name="heading 2" w:semiHidden="1" w:uiPriority="9" w:unhideWhenUsed="1" w:qFormat="1"/>
@@ -3368,6 +3410,7 @@
     <w:lsdException w:name="HTML Sample" w:semiHidden="1" w:unhideWhenUsed="1"/>
     <w:lsdException w:name="HTML Typewriter" w:semiHidden="1" w:unhideWhenUsed="1"/>
     <w:lsdException w:name="HTML Variable" w:semiHidden="1" w:unhideWhenUsed="1"/>
+    <w:lsdException w:name="Normal Table" w:semiHidden="1" w:unhideWhenUsed="1"/>
     <w:lsdException w:name="annotation subject" w:semiHidden="1" w:unhideWhenUsed="1"/>
     <w:lsdException w:name="No List" w:semiHidden="1" w:unhideWhenUsed="1"/>
     <w:lsdException w:name="Outline List 1" w:semiHidden="1" w:unhideWhenUsed="1"/>
@@ -3414,8 +3457,10 @@
     <w:lsdException w:name="Table Subtle 2" w:semiHidden="1" w:unhideWhenUsed="1"/>
     <w:lsdException w:name="Table Web 1" w:semiHidden="1" w:unhideWhenUsed="1"/>
     <w:lsdException w:name="Table Web 2" w:semiHidden="1" w:unhideWhenUsed="1"/>
+    <w:lsdException w:name="Table Web 3" w:semiHidden="1" w:unhideWhenUsed="1"/>
     <w:lsdException w:name="Balloon Text" w:semiHidden="1" w:unhideWhenUsed="1"/>
     <w:lsdException w:name="Table Grid" w:uiPriority="59"/>
+    <w:lsdException w:name="Table Theme" w:semiHidden="1" w:unhideWhenUsed="1"/>
     <w:lsdException w:name="Placeholder Text" w:semiHidden="1"/>
     <w:lsdException w:name="No Spacing" w:semiHidden="1" w:uiPriority="1" w:qFormat="1"/>
     <w:lsdException w:name="Light Shading" w:uiPriority="60"/>
@@ -3633,7 +3678,6 @@
     <w:lsdException w:name="List Table 7 Colorful Accent 6" w:uiPriority="52"/>
     <w:lsdException w:name="Mention" w:semiHidden="1" w:unhideWhenUsed="1"/>
     <w:lsdException w:name="Smart Hyperlink" w:semiHidden="1" w:unhideWhenUsed="1"/>
-    <w:lsdException w:name="Smart Link" w:semiHidden="1" w:unhideWhenUsed="1"/>
   </w:latentStyles>
   <w:style w:type="paragraph" w:default="1" w:styleId="Normal">
     <w:name w:val="Normal"/>
@@ -4131,7 +4175,7 @@
 </file>
 
 <file path=customXml/itemProps1.xml><?xml version="1.0" encoding="utf-8"?>
-<ds:datastoreItem xmlns:ds="http://schemas.openxmlformats.org/officeDocument/2006/customXml" ds:itemID="{B1F8952F-9DC8-E54E-A9E8-CBAB9782F6B4}">
+<ds:datastoreItem xmlns:ds="http://schemas.openxmlformats.org/officeDocument/2006/customXml" ds:itemID="{6A762480-5DE1-5D4A-9441-C9E4ADDF0717}">
   <ds:schemaRefs>
     <ds:schemaRef ds:uri="http://schemas.openxmlformats.org/officeDocument/2006/bibliography"/>
   </ds:schemaRefs>

</xml_diff>

<commit_message>
Revised the lab instructions
For clarity and the new html page with textbook examples.
</commit_message>
<xml_diff>
--- a/Labs/Lab01/CS133JS_Lab01_Instructions-GroupA.docx
+++ b/Labs/Lab01/CS133JS_Lab01_Instructions-GroupA.docx
@@ -356,33 +356,95 @@
           <w:sz w:val="22"/>
           <w:szCs w:val="22"/>
         </w:rPr>
-        <w:t xml:space="preserve">Run all the code examples in the first half </w:t>
+        <w:t>Using the console of your browser, r</w:t>
       </w:r>
       <w:r>
         <w:rPr>
           <w:rFonts w:eastAsia="Times New Roman" w:cs="Arial"/>
-          <w:i/>
+          <w:color w:val="000000"/>
+          <w:sz w:val="22"/>
+          <w:szCs w:val="22"/>
+        </w:rPr>
+        <w:t xml:space="preserve">un all the code examples in the first half </w:t>
+      </w:r>
+      <w:r>
+        <w:rPr>
+          <w:rFonts w:eastAsia="Times New Roman" w:cs="Arial"/>
           <w:iCs/>
           <w:color w:val="000000"/>
           <w:sz w:val="22"/>
           <w:szCs w:val="22"/>
         </w:rPr>
-        <w:t xml:space="preserve">of </w:t>
-      </w:r>
-      <w:hyperlink r:id="rId10" w:history="1">
-        <w:r>
-          <w:rPr>
-            <w:rStyle w:val="Hyperlink"/>
-            <w:rFonts w:eastAsia="Times New Roman" w:cs="Arial"/>
-            <w:sz w:val="22"/>
-            <w:szCs w:val="22"/>
-          </w:rPr>
-          <w:t>You Don't Know JS: Up and Going, Chapter 1</w:t>
-        </w:r>
-      </w:hyperlink>
+        <w:t>of</w:t>
+      </w:r>
       <w:r>
         <w:rPr>
           <w:rFonts w:eastAsia="Times New Roman" w:cs="Arial"/>
+          <w:iCs/>
+          <w:color w:val="000000"/>
+          <w:sz w:val="22"/>
+          <w:szCs w:val="22"/>
+        </w:rPr>
+        <w:t xml:space="preserve"> </w:t>
+      </w:r>
+      <w:r>
+        <w:rPr>
+          <w:rFonts w:eastAsia="Times New Roman" w:cs="Arial"/>
+          <w:iCs/>
+          <w:color w:val="000000"/>
+          <w:sz w:val="22"/>
+          <w:szCs w:val="22"/>
+        </w:rPr>
+        <w:t xml:space="preserve"> </w:t>
+      </w:r>
+      <w:r>
+        <w:fldChar w:fldCharType="begin"/>
+      </w:r>
+      <w:r>
+        <w:instrText xml:space="preserve"> HYPERLINK "https://github.com/getify/You-Dont-Know-JS/blob/1st-ed/up%20%26%20going/ch1.md" </w:instrText>
+      </w:r>
+      <w:r>
+        <w:fldChar w:fldCharType="separate"/>
+      </w:r>
+      <w:r>
+        <w:rPr>
+          <w:rStyle w:val="Hyperlink"/>
+          <w:rFonts w:eastAsia="Times New Roman" w:cs="Arial"/>
+          <w:sz w:val="22"/>
+          <w:szCs w:val="22"/>
+        </w:rPr>
+        <w:t>You Don't Know JS</w:t>
+      </w:r>
+      <w:r>
+        <w:rPr>
+          <w:rStyle w:val="Hyperlink"/>
+          <w:rFonts w:eastAsia="Times New Roman" w:cs="Arial"/>
+          <w:sz w:val="22"/>
+          <w:szCs w:val="22"/>
+        </w:rPr>
+        <w:t>:</w:t>
+      </w:r>
+      <w:r>
+        <w:rPr>
+          <w:rStyle w:val="Hyperlink"/>
+          <w:rFonts w:eastAsia="Times New Roman" w:cs="Arial"/>
+          <w:sz w:val="22"/>
+          <w:szCs w:val="22"/>
+        </w:rPr>
+        <w:t xml:space="preserve"> Up and Going, Chapter 1</w:t>
+      </w:r>
+      <w:r>
+        <w:rPr>
+          <w:rStyle w:val="Hyperlink"/>
+          <w:rFonts w:eastAsia="Times New Roman" w:cs="Arial"/>
+          <w:sz w:val="22"/>
+          <w:szCs w:val="22"/>
+        </w:rPr>
+        <w:fldChar w:fldCharType="end"/>
+      </w:r>
+      <w:r>
+        <w:rPr>
+          <w:rFonts w:eastAsia="Times New Roman" w:cs="Arial"/>
           <w:color w:val="000000"/>
           <w:sz w:val="22"/>
           <w:szCs w:val="22"/>
@@ -407,7 +469,7 @@
         </w:rPr>
         <w:t xml:space="preserve"> example starting with the </w:t>
       </w:r>
-      <w:hyperlink r:id="rId11" w:anchor="try-it-yourself" w:history="1">
+      <w:hyperlink r:id="rId10" w:anchor="try-it-yourself" w:history="1">
         <w:r>
           <w:rPr>
             <w:rStyle w:val="Hyperlink"/>
@@ -454,46 +516,52 @@
         </w:rPr>
         <w:t xml:space="preserve">end of the </w:t>
       </w:r>
-      <w:bookmarkStart w:id="1" w:name="_GoBack"/>
-      <w:bookmarkEnd w:id="1"/>
-      <w:r>
-        <w:fldChar w:fldCharType="begin"/>
-      </w:r>
-      <w:r>
-        <w:instrText xml:space="preserve"> HYPERLINK "https://github.com/getify/You-Dont-Know-JS/blob/1st-ed/up%20%26%20goi</w:instrText>
-      </w:r>
-      <w:r>
-        <w:instrText xml:space="preserve">ng/ch1.md" \l "variables" </w:instrText>
-      </w:r>
-      <w:r>
-        <w:fldChar w:fldCharType="separate"/>
-      </w:r>
-      <w:r>
-        <w:rPr>
-          <w:rStyle w:val="Hyperlink"/>
+      <w:hyperlink r:id="rId11" w:anchor="variables" w:history="1">
+        <w:r>
+          <w:rPr>
+            <w:rStyle w:val="Hyperlink"/>
+            <w:rFonts w:eastAsia="Times New Roman" w:cs="Arial"/>
+            <w:sz w:val="22"/>
+            <w:szCs w:val="22"/>
+          </w:rPr>
+          <w:t>V</w:t>
+        </w:r>
+        <w:r>
+          <w:rPr>
+            <w:rStyle w:val="Hyperlink"/>
+            <w:rFonts w:eastAsia="Times New Roman" w:cs="Arial"/>
+            <w:sz w:val="22"/>
+            <w:szCs w:val="22"/>
+          </w:rPr>
+          <w:t>ariables</w:t>
+        </w:r>
+      </w:hyperlink>
+      <w:r>
+        <w:rPr>
           <w:rFonts w:eastAsia="Times New Roman" w:cs="Arial"/>
-          <w:sz w:val="22"/>
-          <w:szCs w:val="22"/>
-        </w:rPr>
-        <w:t>V</w:t>
-      </w:r>
-      <w:r>
-        <w:rPr>
-          <w:rStyle w:val="Hyperlink"/>
+          <w:color w:val="000000"/>
+          <w:sz w:val="22"/>
+          <w:szCs w:val="22"/>
+        </w:rPr>
+        <w:t xml:space="preserve"> section</w:t>
+      </w:r>
+      <w:r>
+        <w:rPr>
           <w:rFonts w:eastAsia="Times New Roman" w:cs="Arial"/>
-          <w:sz w:val="22"/>
-          <w:szCs w:val="22"/>
-        </w:rPr>
-        <w:t>ariables</w:t>
-      </w:r>
-      <w:r>
-        <w:rPr>
-          <w:rStyle w:val="Hyperlink"/>
+          <w:color w:val="000000"/>
+          <w:sz w:val="22"/>
+          <w:szCs w:val="22"/>
+        </w:rPr>
+        <w:t xml:space="preserve">. The </w:t>
+      </w:r>
+      <w:r>
+        <w:rPr>
           <w:rFonts w:eastAsia="Times New Roman" w:cs="Arial"/>
-          <w:sz w:val="22"/>
-          <w:szCs w:val="22"/>
-        </w:rPr>
-        <w:fldChar w:fldCharType="end"/>
+          <w:color w:val="000000"/>
+          <w:sz w:val="22"/>
+          <w:szCs w:val="22"/>
+        </w:rPr>
+        <w:t>“</w:t>
       </w:r>
       <w:r>
         <w:rPr>
@@ -502,7 +570,7 @@
           <w:sz w:val="22"/>
           <w:szCs w:val="22"/>
         </w:rPr>
-        <w:t xml:space="preserve"> section</w:t>
+        <w:t>Try It Yourself</w:t>
       </w:r>
       <w:r>
         <w:rPr>
@@ -511,7 +579,7 @@
           <w:sz w:val="22"/>
           <w:szCs w:val="22"/>
         </w:rPr>
-        <w:t xml:space="preserve">. The </w:t>
+        <w:t>”</w:t>
       </w:r>
       <w:r>
         <w:rPr>
@@ -520,7 +588,7 @@
           <w:sz w:val="22"/>
           <w:szCs w:val="22"/>
         </w:rPr>
-        <w:t>“</w:t>
+        <w:t xml:space="preserve"> </w:t>
       </w:r>
       <w:r>
         <w:rPr>
@@ -529,7 +597,7 @@
           <w:sz w:val="22"/>
           <w:szCs w:val="22"/>
         </w:rPr>
-        <w:t>Try It Yourself</w:t>
+        <w:t>section explains how to run the code examples</w:t>
       </w:r>
       <w:r>
         <w:rPr>
@@ -538,7 +606,7 @@
           <w:sz w:val="22"/>
           <w:szCs w:val="22"/>
         </w:rPr>
-        <w:t>”</w:t>
+        <w:t xml:space="preserve"> in the browser console</w:t>
       </w:r>
       <w:r>
         <w:rPr>
@@ -547,16 +615,7 @@
           <w:sz w:val="22"/>
           <w:szCs w:val="22"/>
         </w:rPr>
-        <w:t xml:space="preserve"> </w:t>
-      </w:r>
-      <w:r>
-        <w:rPr>
-          <w:rFonts w:eastAsia="Times New Roman" w:cs="Arial"/>
-          <w:color w:val="000000"/>
-          <w:sz w:val="22"/>
-          <w:szCs w:val="22"/>
-        </w:rPr>
-        <w:t>section explains how to run the code examples.</w:t>
+        <w:t>.</w:t>
       </w:r>
       <w:r>
         <w:rPr>
@@ -588,7 +647,7 @@
           <w:sz w:val="22"/>
           <w:szCs w:val="22"/>
         </w:rPr>
-        <w:t xml:space="preserve">After you run each example in the console, copy it into the source code for the </w:t>
+        <w:t xml:space="preserve">After you run each example in the console, </w:t>
       </w:r>
       <w:r>
         <w:rPr>
@@ -597,7 +656,16 @@
           <w:sz w:val="22"/>
           <w:szCs w:val="22"/>
         </w:rPr>
-        <w:fldChar w:fldCharType="begin"/>
+        <w:t xml:space="preserve">change the statements using </w:t>
+      </w:r>
+      <w:r>
+        <w:rPr>
+          <w:rFonts w:ascii="Courier" w:eastAsia="Times New Roman" w:hAnsi="Courier" w:cs="Courier New"/>
+          <w:color w:val="000000"/>
+          <w:sz w:val="22"/>
+          <w:szCs w:val="22"/>
+        </w:rPr>
+        <w:t>console.log</w:t>
       </w:r>
       <w:r>
         <w:rPr>
@@ -606,8 +674,19 @@
           <w:sz w:val="22"/>
           <w:szCs w:val="22"/>
         </w:rPr>
-        <w:instrText>HYPERLINK "https://lcc-cit.github.io/CS133JS-CourseMaterials/Labs/Lab01/CS133JS_Lab01_Part1.html"</w:instrText>
-      </w:r>
+        <w:t xml:space="preserve"> to use </w:t>
+      </w:r>
+      <w:proofErr w:type="spellStart"/>
+      <w:r>
+        <w:rPr>
+          <w:rFonts w:ascii="Courier" w:eastAsia="Times New Roman" w:hAnsi="Courier" w:cs="Courier New"/>
+          <w:color w:val="000000"/>
+          <w:sz w:val="22"/>
+          <w:szCs w:val="22"/>
+        </w:rPr>
+        <w:t>document.write</w:t>
+      </w:r>
+      <w:proofErr w:type="spellEnd"/>
       <w:r>
         <w:rPr>
           <w:rFonts w:eastAsia="Times New Roman" w:cs="Arial"/>
@@ -615,6 +694,7 @@
           <w:sz w:val="22"/>
           <w:szCs w:val="22"/>
         </w:rPr>
+        <w:t xml:space="preserve">, and </w:t>
       </w:r>
       <w:r>
         <w:rPr>
@@ -623,16 +703,16 @@
           <w:sz w:val="22"/>
           <w:szCs w:val="22"/>
         </w:rPr>
-        <w:fldChar w:fldCharType="separate"/>
-      </w:r>
-      <w:r>
-        <w:rPr>
-          <w:rStyle w:val="Hyperlink"/>
+        <w:t xml:space="preserve">copy </w:t>
+      </w:r>
+      <w:r>
+        <w:rPr>
           <w:rFonts w:eastAsia="Times New Roman" w:cs="Arial"/>
-          <w:sz w:val="22"/>
-          <w:szCs w:val="22"/>
-        </w:rPr>
-        <w:t>Lab 1: Part 1 html page</w:t>
+          <w:color w:val="000000"/>
+          <w:sz w:val="22"/>
+          <w:szCs w:val="22"/>
+        </w:rPr>
+        <w:t>the code</w:t>
       </w:r>
       <w:r>
         <w:rPr>
@@ -641,8 +721,19 @@
           <w:sz w:val="22"/>
           <w:szCs w:val="22"/>
         </w:rPr>
-        <w:fldChar w:fldCharType="end"/>
-      </w:r>
+        <w:t xml:space="preserve"> into the </w:t>
+      </w:r>
+      <w:hyperlink r:id="rId12" w:history="1">
+        <w:r>
+          <w:rPr>
+            <w:rStyle w:val="Hyperlink"/>
+            <w:rFonts w:eastAsia="Times New Roman" w:cs="Arial"/>
+            <w:sz w:val="22"/>
+            <w:szCs w:val="22"/>
+          </w:rPr>
+          <w:t>CS133JS_Lab01_Part1.html</w:t>
+        </w:r>
+      </w:hyperlink>
       <w:r>
         <w:rPr>
           <w:rFonts w:eastAsia="Times New Roman" w:cs="Arial"/>
@@ -793,7 +884,7 @@
                     <pic:cNvPicPr/>
                   </pic:nvPicPr>
                   <pic:blipFill>
-                    <a:blip r:embed="rId12"/>
+                    <a:blip r:embed="rId13"/>
                     <a:stretch>
                       <a:fillRect/>
                     </a:stretch>
@@ -853,7 +944,7 @@
       </w:r>
       <w:r>
         <w:rPr>
-          <w:i/>
+          <w:rFonts w:ascii="Courier" w:hAnsi="Courier"/>
           <w:szCs w:val="28"/>
         </w:rPr>
         <w:t>document.write</w:t>
@@ -1033,7 +1124,20 @@
         <w:rPr>
           <w:szCs w:val="28"/>
         </w:rPr>
-        <w:t xml:space="preserve">The image should have alt text </w:t>
+        <w:t xml:space="preserve">The image should have </w:t>
+      </w:r>
+      <w:r>
+        <w:rPr>
+          <w:i/>
+          <w:szCs w:val="28"/>
+        </w:rPr>
+        <w:t>alt</w:t>
+      </w:r>
+      <w:r>
+        <w:rPr>
+          <w:szCs w:val="28"/>
+        </w:rPr>
+        <w:t xml:space="preserve"> text </w:t>
       </w:r>
       <w:r>
         <w:rPr>
@@ -1077,7 +1181,7 @@
           <w:szCs w:val="28"/>
         </w:rPr>
       </w:pPr>
-      <w:bookmarkStart w:id="2" w:name="_Hlk100049792"/>
+      <w:bookmarkStart w:id="1" w:name="_Hlk100049792"/>
       <w:r>
         <w:rPr>
           <w:szCs w:val="28"/>
@@ -1085,7 +1189,7 @@
         <w:t>Put your name and the date in comments in the head element of the page.</w:t>
       </w:r>
     </w:p>
-    <w:bookmarkEnd w:id="2"/>
+    <w:bookmarkEnd w:id="1"/>
     <w:p>
       <w:pPr>
         <w:rPr>
@@ -1116,7 +1220,6 @@
           <w:b/>
           <w:szCs w:val="28"/>
         </w:rPr>
-        <w:lastRenderedPageBreak/>
         <w:t>Tips</w:t>
       </w:r>
     </w:p>
@@ -1137,7 +1240,7 @@
           <w:rFonts w:cs="Arial"/>
           <w:szCs w:val="28"/>
         </w:rPr>
-        <w:t xml:space="preserve">Write the plain HTML code for your web page before putting parts of it into </w:t>
+        <w:t xml:space="preserve">Write plain HTML code for your web page before putting parts of it into </w:t>
       </w:r>
       <w:r>
         <w:rPr>
@@ -1173,7 +1276,7 @@
         </w:rPr>
         <w:t xml:space="preserve">For examples of using both single and double quotation marks in strings, look at this </w:t>
       </w:r>
-      <w:hyperlink r:id="rId13" w:history="1">
+      <w:hyperlink r:id="rId14" w:history="1">
         <w:r>
           <w:rPr>
             <w:rStyle w:val="Hyperlink"/>
@@ -1203,7 +1306,7 @@
           <w:szCs w:val="28"/>
         </w:rPr>
       </w:pPr>
-      <w:bookmarkStart w:id="3" w:name="_Hlk100049812"/>
+      <w:bookmarkStart w:id="2" w:name="_Hlk100049812"/>
       <w:r>
         <w:rPr>
           <w:rFonts w:cs="Arial"/>
@@ -1223,10 +1326,24 @@
           <w:rFonts w:cs="Arial"/>
           <w:szCs w:val="28"/>
         </w:rPr>
-        <w:t xml:space="preserve"> in the console by passing them to console.log so you can see if all the pieces of the string got put together correctly.</w:t>
-      </w:r>
-    </w:p>
-    <w:bookmarkEnd w:id="3"/>
+        <w:t xml:space="preserve"> in the console by passing them to </w:t>
+      </w:r>
+      <w:r>
+        <w:rPr>
+          <w:rFonts w:ascii="Courier" w:hAnsi="Courier" w:cs="Arial"/>
+          <w:szCs w:val="28"/>
+        </w:rPr>
+        <w:t>console.log</w:t>
+      </w:r>
+      <w:r>
+        <w:rPr>
+          <w:rFonts w:cs="Arial"/>
+          <w:szCs w:val="28"/>
+        </w:rPr>
+        <w:t xml:space="preserve"> so you can see if all the pieces of the string got put together correctly.</w:t>
+      </w:r>
+    </w:p>
+    <w:bookmarkEnd w:id="2"/>
     <w:p>
       <w:pPr>
         <w:pStyle w:val="ListParagraph"/>
@@ -1260,7 +1377,7 @@
         </w:rPr>
         <w:t xml:space="preserve"> attribute works, look at this </w:t>
       </w:r>
-      <w:hyperlink r:id="rId14" w:history="1">
+      <w:hyperlink r:id="rId15" w:history="1">
         <w:r>
           <w:rPr>
             <w:rStyle w:val="Hyperlink"/>
@@ -1328,7 +1445,9 @@
           <w:u w:val="single"/>
         </w:rPr>
       </w:pPr>
-    </w:p>
+      <w:bookmarkStart w:id="3" w:name="_GoBack"/>
+    </w:p>
+    <w:bookmarkEnd w:id="3"/>
     <w:p>
       <w:pPr>
         <w:spacing w:after="160" w:line="259" w:lineRule="auto"/>
@@ -1394,12 +1513,20 @@
           <w:sz w:val="22"/>
           <w:szCs w:val="22"/>
         </w:rPr>
+        <w:t xml:space="preserve">Version </w:t>
+      </w:r>
+      <w:r>
+        <w:rPr>
+          <w:rFonts w:ascii="Arial" w:hAnsi="Arial" w:cs="Arial"/>
+          <w:iCs/>
+          <w:sz w:val="22"/>
+          <w:szCs w:val="22"/>
+        </w:rPr>
         <w:t>f</w:t>
       </w:r>
       <w:r>
         <w:rPr>
           <w:rFonts w:ascii="Arial" w:hAnsi="Arial" w:cs="Arial"/>
-          <w:i/>
           <w:iCs/>
           <w:sz w:val="22"/>
           <w:szCs w:val="22"/>
@@ -1483,7 +1610,32 @@
           <w:sz w:val="22"/>
           <w:szCs w:val="22"/>
         </w:rPr>
-        <w:t>using the Code Review Form provided</w:t>
+        <w:t xml:space="preserve">using the </w:t>
+      </w:r>
+      <w:r>
+        <w:rPr>
+          <w:rFonts w:ascii="Arial" w:hAnsi="Arial" w:cs="Arial"/>
+          <w:i/>
+          <w:sz w:val="22"/>
+          <w:szCs w:val="22"/>
+        </w:rPr>
+        <w:t>Code Review Form</w:t>
+      </w:r>
+      <w:r>
+        <w:rPr>
+          <w:rFonts w:ascii="Arial" w:hAnsi="Arial" w:cs="Arial"/>
+          <w:sz w:val="22"/>
+          <w:szCs w:val="22"/>
+        </w:rPr>
+        <w:t xml:space="preserve"> provided</w:t>
+      </w:r>
+      <w:r>
+        <w:rPr>
+          <w:rFonts w:ascii="Arial" w:hAnsi="Arial" w:cs="Arial"/>
+          <w:sz w:val="22"/>
+          <w:szCs w:val="22"/>
+        </w:rPr>
+        <w:t xml:space="preserve"> on Moodle</w:t>
       </w:r>
       <w:r>
         <w:rPr>
@@ -1538,11 +1690,6 @@
     </w:p>
     <w:p>
       <w:pPr>
-        <w:pStyle w:val="ListParagraph"/>
-        <w:numPr>
-          <w:ilvl w:val="0"/>
-          <w:numId w:val="10"/>
-        </w:numPr>
         <w:spacing w:after="160" w:line="259" w:lineRule="auto"/>
         <w:rPr>
           <w:rFonts w:ascii="Arial" w:hAnsi="Arial" w:cs="Arial"/>
@@ -1617,23 +1764,55 @@
           <w:sz w:val="22"/>
           <w:szCs w:val="22"/>
         </w:rPr>
-        <w:t>Based on the review and helpful advice from your lab partner, you may revise your web page. On the code review from your lab partner, c</w:t>
-      </w:r>
-      <w:r>
-        <w:rPr>
-          <w:rFonts w:ascii="Arial" w:hAnsi="Arial" w:cs="Arial"/>
-          <w:sz w:val="22"/>
-          <w:szCs w:val="22"/>
-        </w:rPr>
-        <w:t>omplete the “Production” column to show what you revised.</w:t>
-      </w:r>
-      <w:r>
-        <w:rPr>
-          <w:rFonts w:ascii="Arial" w:hAnsi="Arial" w:cs="Arial"/>
-          <w:sz w:val="22"/>
-          <w:szCs w:val="22"/>
-        </w:rPr>
-        <w:t xml:space="preserve"> Upload the following to the </w:t>
+        <w:t>Based on the review and helpful advice from your lab partner, revise your web page</w:t>
+      </w:r>
+      <w:r>
+        <w:rPr>
+          <w:rFonts w:ascii="Arial" w:hAnsi="Arial" w:cs="Arial"/>
+          <w:sz w:val="22"/>
+          <w:szCs w:val="22"/>
+        </w:rPr>
+        <w:t xml:space="preserve"> as needed</w:t>
+      </w:r>
+      <w:r>
+        <w:rPr>
+          <w:rFonts w:ascii="Arial" w:hAnsi="Arial" w:cs="Arial"/>
+          <w:sz w:val="22"/>
+          <w:szCs w:val="22"/>
+        </w:rPr>
+        <w:t>. On the code review from your lab partner, c</w:t>
+      </w:r>
+      <w:r>
+        <w:rPr>
+          <w:rFonts w:ascii="Arial" w:hAnsi="Arial" w:cs="Arial"/>
+          <w:sz w:val="22"/>
+          <w:szCs w:val="22"/>
+        </w:rPr>
+        <w:t>omplete the “Prod” column to show what you revised.</w:t>
+      </w:r>
+      <w:r>
+        <w:rPr>
+          <w:rFonts w:ascii="Arial" w:hAnsi="Arial" w:cs="Arial"/>
+          <w:sz w:val="22"/>
+          <w:szCs w:val="22"/>
+        </w:rPr>
+        <w:t xml:space="preserve"> Upload the following </w:t>
+      </w:r>
+      <w:r>
+        <w:rPr>
+          <w:rFonts w:ascii="Arial" w:hAnsi="Arial" w:cs="Arial"/>
+          <w:sz w:val="22"/>
+          <w:szCs w:val="22"/>
+        </w:rPr>
+        <w:t>for</w:t>
+      </w:r>
+      <w:r>
+        <w:rPr>
+          <w:rFonts w:ascii="Arial" w:hAnsi="Arial" w:cs="Arial"/>
+          <w:sz w:val="22"/>
+          <w:szCs w:val="22"/>
+        </w:rPr>
+        <w:t xml:space="preserve"> the </w:t>
       </w:r>
       <w:r>
         <w:rPr>
@@ -1651,6 +1830,14 @@
           <w:szCs w:val="22"/>
         </w:rPr>
         <w:t xml:space="preserve"> assignment</w:t>
+      </w:r>
+      <w:r>
+        <w:rPr>
+          <w:rFonts w:ascii="Arial" w:hAnsi="Arial" w:cs="Arial"/>
+          <w:sz w:val="22"/>
+          <w:szCs w:val="22"/>
+        </w:rPr>
+        <w:t xml:space="preserve"> on Moodle</w:t>
       </w:r>
       <w:r>
         <w:rPr>
@@ -1681,7 +1868,39 @@
           <w:sz w:val="22"/>
           <w:szCs w:val="22"/>
         </w:rPr>
-        <w:t>The Word document containing all the code you ran for part 1.</w:t>
+        <w:t xml:space="preserve">The </w:t>
+      </w:r>
+      <w:r>
+        <w:rPr>
+          <w:rFonts w:ascii="Arial" w:hAnsi="Arial" w:cs="Arial"/>
+          <w:sz w:val="22"/>
+          <w:szCs w:val="22"/>
+        </w:rPr>
+        <w:t>HTML file</w:t>
+      </w:r>
+      <w:r>
+        <w:rPr>
+          <w:rFonts w:ascii="Arial" w:hAnsi="Arial" w:cs="Arial"/>
+          <w:sz w:val="22"/>
+          <w:szCs w:val="22"/>
+        </w:rPr>
+        <w:t xml:space="preserve"> containing all the code </w:t>
+      </w:r>
+      <w:r>
+        <w:rPr>
+          <w:rFonts w:ascii="Arial" w:hAnsi="Arial" w:cs="Arial"/>
+          <w:sz w:val="22"/>
+          <w:szCs w:val="22"/>
+        </w:rPr>
+        <w:t>from the textbook</w:t>
+      </w:r>
+      <w:r>
+        <w:rPr>
+          <w:rFonts w:ascii="Arial" w:hAnsi="Arial" w:cs="Arial"/>
+          <w:sz w:val="22"/>
+          <w:szCs w:val="22"/>
+        </w:rPr>
+        <w:t xml:space="preserve"> for part 1.</w:t>
       </w:r>
     </w:p>
     <w:p>
@@ -1711,7 +1930,7 @@
       <w:pPr>
         <w:pStyle w:val="ListParagraph"/>
         <w:numPr>
-          <w:ilvl w:val="0"/>
+          <w:ilvl w:val="1"/>
           <w:numId w:val="11"/>
         </w:numPr>
         <w:spacing w:after="160" w:line="259" w:lineRule="auto"/>
@@ -1727,7 +1946,57 @@
           <w:sz w:val="22"/>
           <w:szCs w:val="22"/>
         </w:rPr>
-        <w:t>The image file that is used in your page (unless you linked an image that’s online).</w:t>
+        <w:t>Any</w:t>
+      </w:r>
+      <w:r>
+        <w:rPr>
+          <w:rFonts w:ascii="Arial" w:hAnsi="Arial" w:cs="Arial"/>
+          <w:sz w:val="22"/>
+          <w:szCs w:val="22"/>
+        </w:rPr>
+        <w:t xml:space="preserve"> image file that is used in your page</w:t>
+      </w:r>
+      <w:r>
+        <w:rPr>
+          <w:rFonts w:ascii="Arial" w:hAnsi="Arial" w:cs="Arial"/>
+          <w:sz w:val="22"/>
+          <w:szCs w:val="22"/>
+        </w:rPr>
+        <w:t xml:space="preserve">. (If </w:t>
+      </w:r>
+      <w:proofErr w:type="spellStart"/>
+      <w:r>
+        <w:rPr>
+          <w:rFonts w:ascii="Arial" w:hAnsi="Arial" w:cs="Arial"/>
+          <w:sz w:val="22"/>
+          <w:szCs w:val="22"/>
+        </w:rPr>
+        <w:t xml:space="preserve">you </w:t>
+      </w:r>
+      <w:proofErr w:type="spellEnd"/>
+      <w:r>
+        <w:rPr>
+          <w:rFonts w:ascii="Arial" w:hAnsi="Arial" w:cs="Arial"/>
+          <w:sz w:val="22"/>
+          <w:szCs w:val="22"/>
+        </w:rPr>
+        <w:t>linked an image that’s online</w:t>
+      </w:r>
+      <w:r>
+        <w:rPr>
+          <w:rFonts w:ascii="Arial" w:hAnsi="Arial" w:cs="Arial"/>
+          <w:sz w:val="22"/>
+          <w:szCs w:val="22"/>
+        </w:rPr>
+        <w:t xml:space="preserve"> you won’t need this.</w:t>
+      </w:r>
+      <w:r>
+        <w:rPr>
+          <w:rFonts w:ascii="Arial" w:hAnsi="Arial" w:cs="Arial"/>
+          <w:sz w:val="22"/>
+          <w:szCs w:val="22"/>
+        </w:rPr>
+        <w:t>)</w:t>
       </w:r>
     </w:p>
     <w:p>
@@ -1862,7 +2131,7 @@
       <w:t>, revised spring 202</w:t>
     </w:r>
     <w:r>
-      <w:t>2</w:t>
+      <w:t>3</w:t>
     </w:r>
   </w:p>
 </w:ftr>
@@ -4175,7 +4444,7 @@
 </file>
 
 <file path=customXml/itemProps1.xml><?xml version="1.0" encoding="utf-8"?>
-<ds:datastoreItem xmlns:ds="http://schemas.openxmlformats.org/officeDocument/2006/customXml" ds:itemID="{6A762480-5DE1-5D4A-9441-C9E4ADDF0717}">
+<ds:datastoreItem xmlns:ds="http://schemas.openxmlformats.org/officeDocument/2006/customXml" ds:itemID="{31061220-4312-B94D-9FD7-EB6E51C38E81}">
   <ds:schemaRefs>
     <ds:schemaRef ds:uri="http://schemas.openxmlformats.org/officeDocument/2006/bibliography"/>
   </ds:schemaRefs>

</xml_diff>

<commit_message>
Fixed minor issues in the rubrics
</commit_message>
<xml_diff>
--- a/Labs/Lab01/CS133JS_Lab01_Instructions-GroupA.docx
+++ b/Labs/Lab01/CS133JS_Lab01_Instructions-GroupA.docx
@@ -2086,7 +2086,8 @@
       <w:tblGrid>
         <w:gridCol w:w="1300"/>
         <w:gridCol w:w="1300"/>
-        <w:gridCol w:w="2680"/>
+        <w:gridCol w:w="730"/>
+        <w:gridCol w:w="1950"/>
         <w:gridCol w:w="1010"/>
       </w:tblGrid>
       <w:tr>
@@ -2161,6 +2162,7 @@
         <w:tc>
           <w:tcPr>
             <w:tcW w:w="2680" w:type="dxa"/>
+            <w:gridSpan w:val="2"/>
             <w:tcBorders>
               <w:top w:val="nil"/>
               <w:left w:val="nil"/>
@@ -2253,6 +2255,7 @@
         <w:tc>
           <w:tcPr>
             <w:tcW w:w="2680" w:type="dxa"/>
+            <w:gridSpan w:val="2"/>
             <w:tcBorders>
               <w:top w:val="nil"/>
               <w:left w:val="nil"/>
@@ -2360,6 +2363,7 @@
         <w:tc>
           <w:tcPr>
             <w:tcW w:w="2680" w:type="dxa"/>
+            <w:gridSpan w:val="2"/>
             <w:tcBorders>
               <w:top w:val="nil"/>
               <w:left w:val="nil"/>
@@ -2469,6 +2473,7 @@
         <w:tc>
           <w:tcPr>
             <w:tcW w:w="2680" w:type="dxa"/>
+            <w:gridSpan w:val="2"/>
             <w:tcBorders>
               <w:top w:val="nil"/>
               <w:left w:val="nil"/>
@@ -2522,7 +2527,7 @@
         <w:tc>
           <w:tcPr>
             <w:tcW w:w="5280" w:type="dxa"/>
-            <w:gridSpan w:val="3"/>
+            <w:gridSpan w:val="4"/>
             <w:tcBorders>
               <w:top w:val="nil"/>
               <w:left w:val="nil"/>
@@ -2589,7 +2594,7 @@
         <w:tc>
           <w:tcPr>
             <w:tcW w:w="5280" w:type="dxa"/>
-            <w:gridSpan w:val="3"/>
+            <w:gridSpan w:val="4"/>
             <w:tcBorders>
               <w:top w:val="nil"/>
               <w:left w:val="nil"/>
@@ -2667,7 +2672,7 @@
         <w:tc>
           <w:tcPr>
             <w:tcW w:w="5280" w:type="dxa"/>
-            <w:gridSpan w:val="3"/>
+            <w:gridSpan w:val="4"/>
             <w:tcBorders>
               <w:top w:val="nil"/>
               <w:left w:val="nil"/>
@@ -2734,7 +2739,7 @@
         <w:tc>
           <w:tcPr>
             <w:tcW w:w="5280" w:type="dxa"/>
-            <w:gridSpan w:val="3"/>
+            <w:gridSpan w:val="4"/>
             <w:tcBorders>
               <w:top w:val="nil"/>
               <w:left w:val="nil"/>
@@ -2801,7 +2806,7 @@
         <w:tc>
           <w:tcPr>
             <w:tcW w:w="5280" w:type="dxa"/>
-            <w:gridSpan w:val="3"/>
+            <w:gridSpan w:val="4"/>
             <w:tcBorders>
               <w:top w:val="nil"/>
               <w:left w:val="nil"/>
@@ -2894,8 +2899,8 @@
         </w:trPr>
         <w:tc>
           <w:tcPr>
-            <w:tcW w:w="2600" w:type="dxa"/>
-            <w:gridSpan w:val="2"/>
+            <w:tcW w:w="3330" w:type="dxa"/>
+            <w:gridSpan w:val="3"/>
             <w:tcBorders>
               <w:top w:val="nil"/>
               <w:left w:val="nil"/>
@@ -2919,13 +2924,27 @@
                 <w:rFonts w:ascii="Calibri" w:eastAsia="Times New Roman" w:hAnsi="Calibri" w:cs="Calibri"/>
                 <w:color w:val="000000"/>
               </w:rPr>
-              <w:t>Image displayed correctly</w:t>
+              <w:t>Image displayed</w:t>
+            </w:r>
+            <w:r>
+              <w:rPr>
+                <w:rFonts w:ascii="Calibri" w:eastAsia="Times New Roman" w:hAnsi="Calibri" w:cs="Calibri"/>
+                <w:color w:val="000000"/>
+              </w:rPr>
+              <w:t xml:space="preserve"> </w:t>
+            </w:r>
+            <w:r>
+              <w:rPr>
+                <w:rFonts w:ascii="Calibri" w:eastAsia="Times New Roman" w:hAnsi="Calibri" w:cs="Calibri"/>
+                <w:color w:val="000000"/>
+              </w:rPr>
+              <w:t>correctly</w:t>
             </w:r>
           </w:p>
         </w:tc>
         <w:tc>
           <w:tcPr>
-            <w:tcW w:w="2680" w:type="dxa"/>
+            <w:tcW w:w="1950" w:type="dxa"/>
             <w:tcBorders>
               <w:top w:val="nil"/>
               <w:left w:val="nil"/>
@@ -2985,7 +3004,7 @@
         <w:tc>
           <w:tcPr>
             <w:tcW w:w="5280" w:type="dxa"/>
-            <w:gridSpan w:val="3"/>
+            <w:gridSpan w:val="4"/>
             <w:tcBorders>
               <w:top w:val="nil"/>
               <w:left w:val="nil"/>
@@ -3052,7 +3071,7 @@
         <w:tc>
           <w:tcPr>
             <w:tcW w:w="5280" w:type="dxa"/>
-            <w:gridSpan w:val="3"/>
+            <w:gridSpan w:val="4"/>
             <w:tcBorders>
               <w:top w:val="nil"/>
               <w:left w:val="nil"/>
@@ -3130,7 +3149,7 @@
         <w:tc>
           <w:tcPr>
             <w:tcW w:w="5280" w:type="dxa"/>
-            <w:gridSpan w:val="3"/>
+            <w:gridSpan w:val="4"/>
             <w:tcBorders>
               <w:top w:val="nil"/>
               <w:left w:val="nil"/>
@@ -3197,7 +3216,7 @@
         <w:tc>
           <w:tcPr>
             <w:tcW w:w="5280" w:type="dxa"/>
-            <w:gridSpan w:val="3"/>
+            <w:gridSpan w:val="4"/>
             <w:tcBorders>
               <w:top w:val="nil"/>
               <w:left w:val="nil"/>
@@ -3312,6 +3331,7 @@
         <w:tc>
           <w:tcPr>
             <w:tcW w:w="2680" w:type="dxa"/>
+            <w:gridSpan w:val="2"/>
             <w:tcBorders>
               <w:top w:val="nil"/>
               <w:left w:val="nil"/>
@@ -3418,6 +3438,7 @@
         <w:tc>
           <w:tcPr>
             <w:tcW w:w="2680" w:type="dxa"/>
+            <w:gridSpan w:val="2"/>
             <w:tcBorders>
               <w:top w:val="nil"/>
               <w:left w:val="nil"/>

</xml_diff>